<commit_message>
modify Lecture-10 of Section-2
</commit_message>
<xml_diff>
--- a/Section-2/Lecture-10.docx
+++ b/Section-2/Lecture-10.docx
@@ -1,6 +1,6 @@
 
 <file path=word/document.xml><?xml version="1.0" encoding="utf-8"?>
-<w:document xmlns:wpc="http://schemas.microsoft.com/office/word/2010/wordprocessingCanvas" xmlns:cx="http://schemas.microsoft.com/office/drawing/2014/chartex" xmlns:mc="http://schemas.openxmlformats.org/markup-compatibility/2006" xmlns:o="urn:schemas-microsoft-com:office:office" xmlns:r="http://schemas.openxmlformats.org/officeDocument/2006/relationships" xmlns:m="http://schemas.openxmlformats.org/officeDocument/2006/math" xmlns:v="urn:schemas-microsoft-com:vml" xmlns:wp14="http://schemas.microsoft.com/office/word/2010/wordprocessingDrawing" xmlns:wp="http://schemas.openxmlformats.org/drawingml/2006/wordprocessingDrawing" xmlns:w10="urn:schemas-microsoft-com:office:word" xmlns:w="http://schemas.openxmlformats.org/wordprocessingml/2006/main" xmlns:w14="http://schemas.microsoft.com/office/word/2010/wordml" xmlns:w15="http://schemas.microsoft.com/office/word/2012/wordml" xmlns:w16se="http://schemas.microsoft.com/office/word/2015/wordml/symex" xmlns:wpg="http://schemas.microsoft.com/office/word/2010/wordprocessingGroup" xmlns:wpi="http://schemas.microsoft.com/office/word/2010/wordprocessingInk" xmlns:wne="http://schemas.microsoft.com/office/word/2006/wordml" xmlns:wps="http://schemas.microsoft.com/office/word/2010/wordprocessingShape" mc:Ignorable="w14 w15 w16se wp14">
+<w:document xmlns:wpc="http://schemas.microsoft.com/office/word/2010/wordprocessingCanvas" xmlns:cx="http://schemas.microsoft.com/office/drawing/2014/chartex" xmlns:cx1="http://schemas.microsoft.com/office/drawing/2015/9/8/chartex" xmlns:cx2="http://schemas.microsoft.com/office/drawing/2015/10/21/chartex" xmlns:cx3="http://schemas.microsoft.com/office/drawing/2016/5/9/chartex" xmlns:cx4="http://schemas.microsoft.com/office/drawing/2016/5/10/chartex" xmlns:cx5="http://schemas.microsoft.com/office/drawing/2016/5/11/chartex" xmlns:cx6="http://schemas.microsoft.com/office/drawing/2016/5/12/chartex" xmlns:cx7="http://schemas.microsoft.com/office/drawing/2016/5/13/chartex" xmlns:cx8="http://schemas.microsoft.com/office/drawing/2016/5/14/chartex" xmlns:mc="http://schemas.openxmlformats.org/markup-compatibility/2006" xmlns:aink="http://schemas.microsoft.com/office/drawing/2016/ink" xmlns:am3d="http://schemas.microsoft.com/office/drawing/2017/model3d" xmlns:o="urn:schemas-microsoft-com:office:office" xmlns:r="http://schemas.openxmlformats.org/officeDocument/2006/relationships" xmlns:m="http://schemas.openxmlformats.org/officeDocument/2006/math" xmlns:v="urn:schemas-microsoft-com:vml" xmlns:wp14="http://schemas.microsoft.com/office/word/2010/wordprocessingDrawing" xmlns:wp="http://schemas.openxmlformats.org/drawingml/2006/wordprocessingDrawing" xmlns:w10="urn:schemas-microsoft-com:office:word" xmlns:w="http://schemas.openxmlformats.org/wordprocessingml/2006/main" xmlns:w14="http://schemas.microsoft.com/office/word/2010/wordml" xmlns:w15="http://schemas.microsoft.com/office/word/2012/wordml" xmlns:w16cid="http://schemas.microsoft.com/office/word/2016/wordml/cid" xmlns:w16se="http://schemas.microsoft.com/office/word/2015/wordml/symex" xmlns:wpg="http://schemas.microsoft.com/office/word/2010/wordprocessingGroup" xmlns:wpi="http://schemas.microsoft.com/office/word/2010/wordprocessingInk" xmlns:wne="http://schemas.microsoft.com/office/word/2006/wordml" xmlns:wps="http://schemas.microsoft.com/office/word/2010/wordprocessingShape" mc:Ignorable="w14 w15 w16se w16cid wp14">
   <w:body>
     <w:p>
       <w:pPr>
@@ -572,23 +572,89 @@
       </w:pPr>
       <w:r>
         <w:rPr>
+          <w:b/>
+          <w:sz w:val="32"/>
+          <w:szCs w:val="32"/>
+          <w:lang w:val="az-Latn-AZ"/>
+        </w:rPr>
+        <w:t>SALESMAN</w:t>
+      </w:r>
+      <w:r>
+        <w:rPr>
+          <w:sz w:val="32"/>
+          <w:szCs w:val="32"/>
+          <w:lang w:val="az-Latn-AZ"/>
+        </w:rPr>
+        <w:t xml:space="preserve"> olan və komisiyasi 300 dolar və yaxud 1000 dollardan böyük olan işçilərin məlumatlarını verən query yazın.</w:t>
+      </w:r>
+    </w:p>
+    <w:p>
+      <w:pPr>
+        <w:pStyle w:val="ListParagraph"/>
+        <w:tabs>
+          <w:tab w:val="left" w:pos="1091"/>
+        </w:tabs>
+        <w:rPr>
+          <w:sz w:val="32"/>
+          <w:szCs w:val="32"/>
+          <w:lang w:val="az-Latn-AZ"/>
+        </w:rPr>
+      </w:pPr>
+    </w:p>
+    <w:p>
+      <w:pPr>
+        <w:tabs>
+          <w:tab w:val="left" w:pos="1091"/>
+        </w:tabs>
+        <w:jc w:val="center"/>
+        <w:rPr>
+          <w:b/>
+          <w:sz w:val="32"/>
+          <w:szCs w:val="32"/>
+          <w:lang w:val="az-Latn-AZ"/>
+        </w:rPr>
+      </w:pPr>
+      <w:r>
+        <w:rPr>
+          <w:b/>
+          <w:sz w:val="32"/>
+          <w:szCs w:val="32"/>
+          <w:lang w:val="az-Latn-AZ"/>
+        </w:rPr>
+        <w:t>SOLVING TASK</w:t>
+      </w:r>
+    </w:p>
+    <w:p>
+      <w:pPr>
+        <w:tabs>
+          <w:tab w:val="left" w:pos="1091"/>
+        </w:tabs>
+        <w:rPr>
+          <w:sz w:val="32"/>
+          <w:szCs w:val="32"/>
+          <w:lang w:val="az-Latn-AZ"/>
+        </w:rPr>
+      </w:pPr>
+      <w:r>
+        <w:rPr>
           <w:noProof/>
           <w:sz w:val="32"/>
           <w:szCs w:val="32"/>
+          <w:lang w:val="az-Latn-AZ"/>
         </w:rPr>
         <w:drawing>
-          <wp:anchor distT="0" distB="0" distL="114300" distR="114300" simplePos="0" relativeHeight="251660288" behindDoc="0" locked="0" layoutInCell="1" allowOverlap="1" wp14:anchorId="11D9569F" wp14:editId="59DCC337">
+          <wp:anchor distT="0" distB="0" distL="114300" distR="114300" simplePos="0" relativeHeight="251662336" behindDoc="0" locked="0" layoutInCell="1" allowOverlap="1">
             <wp:simplePos x="0" y="0"/>
-            <wp:positionH relativeFrom="column">
-              <wp:posOffset>304800</wp:posOffset>
+            <wp:positionH relativeFrom="margin">
+              <wp:posOffset>95250</wp:posOffset>
             </wp:positionH>
-            <wp:positionV relativeFrom="paragraph">
-              <wp:posOffset>539923</wp:posOffset>
+            <wp:positionV relativeFrom="page">
+              <wp:posOffset>7505700</wp:posOffset>
             </wp:positionV>
-            <wp:extent cx="5943600" cy="1412240"/>
-            <wp:effectExtent l="0" t="0" r="0" b="0"/>
+            <wp:extent cx="5943600" cy="1175385"/>
+            <wp:effectExtent l="0" t="0" r="0" b="5715"/>
             <wp:wrapSquare wrapText="bothSides"/>
-            <wp:docPr id="3" name="Picture 3"/>
+            <wp:docPr id="5" name="Picture 5"/>
             <wp:cNvGraphicFramePr>
               <a:graphicFrameLocks xmlns:a="http://schemas.openxmlformats.org/drawingml/2006/main" noChangeAspect="1"/>
             </wp:cNvGraphicFramePr>
@@ -596,7 +662,7 @@
               <a:graphicData uri="http://schemas.openxmlformats.org/drawingml/2006/picture">
                 <pic:pic xmlns:pic="http://schemas.openxmlformats.org/drawingml/2006/picture">
                   <pic:nvPicPr>
-                    <pic:cNvPr id="3" name="6.jpg"/>
+                    <pic:cNvPr id="5" name="1.jpg"/>
                     <pic:cNvPicPr/>
                   </pic:nvPicPr>
                   <pic:blipFill>
@@ -614,7 +680,7 @@
                   <pic:spPr>
                     <a:xfrm>
                       <a:off x="0" y="0"/>
-                      <a:ext cx="5943600" cy="1412240"/>
+                      <a:ext cx="5943600" cy="1175385"/>
                     </a:xfrm>
                     <a:prstGeom prst="rect">
                       <a:avLst/>
@@ -626,35 +692,6 @@
           </wp:anchor>
         </w:drawing>
       </w:r>
-      <w:r>
-        <w:rPr>
-          <w:b/>
-          <w:sz w:val="32"/>
-          <w:szCs w:val="32"/>
-          <w:lang w:val="az-Latn-AZ"/>
-        </w:rPr>
-        <w:t>SALESMAN</w:t>
-      </w:r>
-      <w:r>
-        <w:rPr>
-          <w:sz w:val="32"/>
-          <w:szCs w:val="32"/>
-          <w:lang w:val="az-Latn-AZ"/>
-        </w:rPr>
-        <w:t xml:space="preserve"> olan və komisiyasi 300 dolar və yaxud 1000 dollardan böyük olan işçilərin məlumatlarını verən query yazın.</w:t>
-      </w:r>
-    </w:p>
-    <w:p>
-      <w:pPr>
-        <w:tabs>
-          <w:tab w:val="left" w:pos="1091"/>
-        </w:tabs>
-        <w:rPr>
-          <w:sz w:val="32"/>
-          <w:szCs w:val="32"/>
-          <w:lang w:val="az-Latn-AZ"/>
-        </w:rPr>
-      </w:pPr>
     </w:p>
     <w:p>
       <w:pPr>
@@ -700,7 +737,6 @@
           <w:szCs w:val="32"/>
           <w:lang w:val="az-Latn-AZ"/>
         </w:rPr>
-        <w:lastRenderedPageBreak/>
         <w:t>LIKE nədir?</w:t>
       </w:r>
     </w:p>
@@ -717,7 +753,247 @@
         <w:rPr>
           <w:sz w:val="32"/>
           <w:szCs w:val="32"/>
-          <w:lang w:val="az-Latn-AZ"/>
+        </w:rPr>
+      </w:pPr>
+      <w:r>
+        <w:rPr>
+          <w:b/>
+          <w:sz w:val="32"/>
+          <w:szCs w:val="32"/>
+          <w:lang w:val="az-Latn-AZ"/>
+        </w:rPr>
+        <w:t xml:space="preserve">LIKE </w:t>
+      </w:r>
+      <w:r>
+        <w:rPr>
+          <w:sz w:val="32"/>
+          <w:szCs w:val="32"/>
+          <w:lang w:val="az-Latn-AZ"/>
+        </w:rPr>
+        <w:t xml:space="preserve">operatoru bizə </w:t>
+      </w:r>
+      <w:r>
+        <w:rPr>
+          <w:b/>
+          <w:sz w:val="32"/>
+          <w:szCs w:val="32"/>
+          <w:lang w:val="az-Latn-AZ"/>
+        </w:rPr>
+        <w:t xml:space="preserve">SQL </w:t>
+      </w:r>
+      <w:r>
+        <w:rPr>
+          <w:sz w:val="32"/>
+          <w:szCs w:val="32"/>
+          <w:lang w:val="az-Latn-AZ"/>
+        </w:rPr>
+        <w:t xml:space="preserve">də hər hansı bir sütunda </w:t>
+      </w:r>
+      <w:r>
+        <w:rPr>
+          <w:b/>
+          <w:sz w:val="32"/>
+          <w:szCs w:val="32"/>
+          <w:lang w:val="az-Latn-AZ"/>
+        </w:rPr>
+        <w:t>müəyyən bir dəyərə</w:t>
+      </w:r>
+      <w:r>
+        <w:rPr>
+          <w:sz w:val="32"/>
+          <w:szCs w:val="32"/>
+          <w:lang w:val="az-Latn-AZ"/>
+        </w:rPr>
+        <w:t xml:space="preserve"> uyğun gələn sətirdəki dataları əldə etmək üçün istifadə olunur. Məsələn elə hal ola bilər ki, siz filter edəcəyiniz sütun da bütöv dəyərə görə deyildə, </w:t>
+      </w:r>
+      <w:r>
+        <w:rPr>
+          <w:b/>
+          <w:sz w:val="32"/>
+          <w:szCs w:val="32"/>
+          <w:lang w:val="az-Latn-AZ"/>
+        </w:rPr>
+        <w:t>təxmin edilmiş</w:t>
+      </w:r>
+      <w:r>
+        <w:rPr>
+          <w:sz w:val="32"/>
+          <w:szCs w:val="32"/>
+          <w:lang w:val="az-Latn-AZ"/>
+        </w:rPr>
+        <w:t xml:space="preserve"> dəyərə uyğun olaraq filterlama əməliyyatı aparmaq istəyirsiniz, bu zaman sizə </w:t>
+      </w:r>
+      <w:r>
+        <w:rPr>
+          <w:b/>
+          <w:sz w:val="32"/>
+          <w:szCs w:val="32"/>
+          <w:lang w:val="az-Latn-AZ"/>
+        </w:rPr>
+        <w:t>L</w:t>
+      </w:r>
+      <w:r>
+        <w:rPr>
+          <w:b/>
+          <w:sz w:val="32"/>
+          <w:szCs w:val="32"/>
+        </w:rPr>
+        <w:t xml:space="preserve">IKE </w:t>
+      </w:r>
+      <w:r>
+        <w:rPr>
+          <w:sz w:val="32"/>
+          <w:szCs w:val="32"/>
+          <w:lang w:val="az-Latn-AZ"/>
+        </w:rPr>
+        <w:t>operatoru köməyivizə gələcəkdir.</w:t>
+      </w:r>
+      <w:r>
+        <w:rPr>
+          <w:sz w:val="32"/>
+          <w:szCs w:val="32"/>
+          <w:lang w:val="az-Latn-AZ"/>
+        </w:rPr>
+        <w:t xml:space="preserve"> Bu operator növü </w:t>
+      </w:r>
+      <w:r>
+        <w:rPr>
+          <w:b/>
+          <w:sz w:val="32"/>
+          <w:szCs w:val="32"/>
+          <w:lang w:val="az-Latn-AZ"/>
+        </w:rPr>
+        <w:t xml:space="preserve">equal </w:t>
+      </w:r>
+      <w:r>
+        <w:rPr>
+          <w:sz w:val="32"/>
+          <w:szCs w:val="32"/>
+          <w:lang w:val="az-Latn-AZ"/>
+        </w:rPr>
+        <w:t xml:space="preserve">yaxud </w:t>
+      </w:r>
+      <w:r>
+        <w:rPr>
+          <w:b/>
+          <w:sz w:val="32"/>
+          <w:szCs w:val="32"/>
+          <w:lang w:val="az-Latn-AZ"/>
+        </w:rPr>
+        <w:t xml:space="preserve">not equal </w:t>
+      </w:r>
+      <w:r>
+        <w:rPr>
+          <w:sz w:val="32"/>
+          <w:szCs w:val="32"/>
+          <w:lang w:val="az-Latn-AZ"/>
+        </w:rPr>
+        <w:t>operatorlarından istifadə emək əvəzinə lazım gəldiyi anda faydalı olur.</w:t>
+      </w:r>
+    </w:p>
+    <w:p>
+      <w:pPr>
+        <w:pStyle w:val="ListParagraph"/>
+        <w:tabs>
+          <w:tab w:val="left" w:pos="1091"/>
+        </w:tabs>
+        <w:rPr>
+          <w:b/>
+          <w:sz w:val="32"/>
+          <w:szCs w:val="32"/>
+          <w:lang w:val="az-Latn-AZ"/>
+        </w:rPr>
+      </w:pPr>
+    </w:p>
+    <w:p>
+      <w:pPr>
+        <w:pStyle w:val="ListParagraph"/>
+        <w:numPr>
+          <w:ilvl w:val="0"/>
+          <w:numId w:val="4"/>
+        </w:numPr>
+        <w:tabs>
+          <w:tab w:val="left" w:pos="1091"/>
+        </w:tabs>
+        <w:rPr>
+          <w:sz w:val="32"/>
+          <w:szCs w:val="32"/>
+        </w:rPr>
+      </w:pPr>
+      <w:proofErr w:type="spellStart"/>
+      <w:r>
+        <w:rPr>
+          <w:sz w:val="32"/>
+          <w:szCs w:val="32"/>
+        </w:rPr>
+        <w:t>Aşağıdakı</w:t>
+      </w:r>
+      <w:proofErr w:type="spellEnd"/>
+      <w:r>
+        <w:rPr>
+          <w:sz w:val="32"/>
+          <w:szCs w:val="32"/>
+        </w:rPr>
+        <w:t xml:space="preserve"> </w:t>
+      </w:r>
+      <w:proofErr w:type="spellStart"/>
+      <w:r>
+        <w:rPr>
+          <w:sz w:val="32"/>
+          <w:szCs w:val="32"/>
+        </w:rPr>
+        <w:t>şəkildə</w:t>
+      </w:r>
+      <w:proofErr w:type="spellEnd"/>
+      <w:r>
+        <w:rPr>
+          <w:sz w:val="32"/>
+          <w:szCs w:val="32"/>
+        </w:rPr>
+        <w:t xml:space="preserve"> </w:t>
+      </w:r>
+      <w:r>
+        <w:rPr>
+          <w:b/>
+          <w:sz w:val="32"/>
+          <w:szCs w:val="32"/>
+        </w:rPr>
+        <w:t xml:space="preserve">LIKE </w:t>
+      </w:r>
+      <w:r>
+        <w:rPr>
+          <w:sz w:val="32"/>
+          <w:szCs w:val="32"/>
+          <w:lang w:val="az-Latn-AZ"/>
+        </w:rPr>
+        <w:t xml:space="preserve">operatorunun </w:t>
+      </w:r>
+      <w:r>
+        <w:rPr>
+          <w:b/>
+          <w:sz w:val="32"/>
+          <w:szCs w:val="32"/>
+          <w:lang w:val="az-Latn-AZ"/>
+        </w:rPr>
+        <w:t xml:space="preserve">SQL </w:t>
+      </w:r>
+      <w:r>
+        <w:rPr>
+          <w:sz w:val="32"/>
+          <w:szCs w:val="32"/>
+          <w:lang w:val="az-Latn-AZ"/>
+        </w:rPr>
+        <w:t>də sintaksis qaydası göstərilmişdir.</w:t>
+      </w:r>
+    </w:p>
+    <w:p>
+      <w:pPr>
+        <w:tabs>
+          <w:tab w:val="left" w:pos="1091"/>
+        </w:tabs>
+        <w:rPr>
+          <w:sz w:val="32"/>
+          <w:szCs w:val="32"/>
         </w:rPr>
       </w:pPr>
       <w:r>
@@ -727,18 +1003,18 @@
           <w:szCs w:val="32"/>
         </w:rPr>
         <w:drawing>
-          <wp:anchor distT="0" distB="0" distL="114300" distR="114300" simplePos="0" relativeHeight="251661312" behindDoc="0" locked="0" layoutInCell="1" allowOverlap="1" wp14:anchorId="1EA01EE3" wp14:editId="7FCDAD5F">
+          <wp:anchor distT="0" distB="0" distL="114300" distR="114300" simplePos="0" relativeHeight="251663360" behindDoc="0" locked="0" layoutInCell="1" allowOverlap="1">
             <wp:simplePos x="0" y="0"/>
             <wp:positionH relativeFrom="column">
-              <wp:posOffset>214746</wp:posOffset>
+              <wp:posOffset>513287</wp:posOffset>
             </wp:positionH>
-            <wp:positionV relativeFrom="paragraph">
-              <wp:posOffset>1936866</wp:posOffset>
+            <wp:positionV relativeFrom="margin">
+              <wp:posOffset>3794715</wp:posOffset>
             </wp:positionV>
-            <wp:extent cx="5943600" cy="1184910"/>
-            <wp:effectExtent l="0" t="0" r="0" b="0"/>
+            <wp:extent cx="4815840" cy="891540"/>
+            <wp:effectExtent l="0" t="0" r="3810" b="3810"/>
             <wp:wrapSquare wrapText="bothSides"/>
-            <wp:docPr id="4" name="Picture 4"/>
+            <wp:docPr id="6" name="Picture 6"/>
             <wp:cNvGraphicFramePr>
               <a:graphicFrameLocks xmlns:a="http://schemas.openxmlformats.org/drawingml/2006/main" noChangeAspect="1"/>
             </wp:cNvGraphicFramePr>
@@ -746,11 +1022,11 @@
               <a:graphicData uri="http://schemas.openxmlformats.org/drawingml/2006/picture">
                 <pic:pic xmlns:pic="http://schemas.openxmlformats.org/drawingml/2006/picture">
                   <pic:nvPicPr>
-                    <pic:cNvPr id="4" name="7.jpg"/>
+                    <pic:cNvPr id="6" name="3.jpg"/>
                     <pic:cNvPicPr/>
                   </pic:nvPicPr>
                   <pic:blipFill>
-                    <a:blip r:embed="rId8" cstate="print">
+                    <a:blip r:embed="rId8">
                       <a:extLst>
                         <a:ext uri="{28A0092B-C50C-407E-A947-70E740481C1C}">
                           <a14:useLocalDpi xmlns:a14="http://schemas.microsoft.com/office/drawing/2010/main" val="0"/>
@@ -764,7 +1040,7 @@
                   <pic:spPr>
                     <a:xfrm>
                       <a:off x="0" y="0"/>
-                      <a:ext cx="5943600" cy="1184910"/>
+                      <a:ext cx="4815840" cy="891540"/>
                     </a:xfrm>
                     <a:prstGeom prst="rect">
                       <a:avLst/>
@@ -776,64 +1052,172 @@
           </wp:anchor>
         </w:drawing>
       </w:r>
-      <w:r>
-        <w:rPr>
-          <w:b/>
-          <w:sz w:val="32"/>
-          <w:szCs w:val="32"/>
-          <w:lang w:val="az-Latn-AZ"/>
-        </w:rPr>
-        <w:t xml:space="preserve">LIKE </w:t>
-      </w:r>
-      <w:r>
-        <w:rPr>
-          <w:sz w:val="32"/>
-          <w:szCs w:val="32"/>
-          <w:lang w:val="az-Latn-AZ"/>
-        </w:rPr>
-        <w:t xml:space="preserve">operatoru bizə </w:t>
-      </w:r>
-      <w:r>
-        <w:rPr>
-          <w:b/>
-          <w:sz w:val="32"/>
-          <w:szCs w:val="32"/>
-          <w:lang w:val="az-Latn-AZ"/>
-        </w:rPr>
-        <w:t xml:space="preserve">SQL </w:t>
-      </w:r>
-      <w:r>
-        <w:rPr>
-          <w:sz w:val="32"/>
-          <w:szCs w:val="32"/>
-          <w:lang w:val="az-Latn-AZ"/>
-        </w:rPr>
-        <w:t xml:space="preserve">də hər hansı bir sütunda müəyyən bir dəyərə uyğun gələn sətirdəki dataları əldə etmək üçün istifadə olunur. Məsələn elə hal ola bilər ki, siz filter edəcəyiniz sütun da bütöv dəyərə görə deyildə, təxmin edilmiş dəyərə uyğun olaraq filterlama əməliyyatı aparmaq istəyirsiniz, bu zaman sizə </w:t>
-      </w:r>
-      <w:r>
-        <w:rPr>
-          <w:b/>
-          <w:sz w:val="32"/>
-          <w:szCs w:val="32"/>
-          <w:lang w:val="az-Latn-AZ"/>
-        </w:rPr>
-        <w:t>L</w:t>
-      </w:r>
-      <w:r>
-        <w:rPr>
-          <w:b/>
-          <w:sz w:val="32"/>
-          <w:szCs w:val="32"/>
-        </w:rPr>
-        <w:t xml:space="preserve">IKE </w:t>
-      </w:r>
-      <w:r>
-        <w:rPr>
-          <w:sz w:val="32"/>
-          <w:szCs w:val="32"/>
-          <w:lang w:val="az-Latn-AZ"/>
-        </w:rPr>
-        <w:t>operatoru köməyivizə gələcəkdir. Məsələn aşağıdakı şəkildən bunu görə bilərik.</w:t>
+    </w:p>
+    <w:p>
+      <w:pPr>
+        <w:tabs>
+          <w:tab w:val="left" w:pos="1091"/>
+        </w:tabs>
+        <w:ind w:left="360"/>
+        <w:rPr>
+          <w:sz w:val="32"/>
+          <w:szCs w:val="32"/>
+        </w:rPr>
+      </w:pPr>
+    </w:p>
+    <w:p>
+      <w:pPr>
+        <w:tabs>
+          <w:tab w:val="left" w:pos="1091"/>
+        </w:tabs>
+        <w:ind w:left="360"/>
+        <w:rPr>
+          <w:sz w:val="32"/>
+          <w:szCs w:val="32"/>
+        </w:rPr>
+      </w:pPr>
+    </w:p>
+    <w:p>
+      <w:pPr>
+        <w:pStyle w:val="ListParagraph"/>
+        <w:numPr>
+          <w:ilvl w:val="0"/>
+          <w:numId w:val="4"/>
+        </w:numPr>
+        <w:tabs>
+          <w:tab w:val="left" w:pos="1091"/>
+        </w:tabs>
+        <w:rPr>
+          <w:sz w:val="32"/>
+          <w:szCs w:val="32"/>
+        </w:rPr>
+      </w:pPr>
+      <w:r>
+        <w:rPr>
+          <w:sz w:val="32"/>
+          <w:szCs w:val="32"/>
+        </w:rPr>
+        <w:t xml:space="preserve">Bu </w:t>
+      </w:r>
+      <w:proofErr w:type="spellStart"/>
+      <w:r>
+        <w:rPr>
+          <w:sz w:val="32"/>
+          <w:szCs w:val="32"/>
+        </w:rPr>
+        <w:t>operatoru</w:t>
+      </w:r>
+      <w:proofErr w:type="spellEnd"/>
+      <w:r>
+        <w:rPr>
+          <w:sz w:val="32"/>
+          <w:szCs w:val="32"/>
+        </w:rPr>
+        <w:t xml:space="preserve"> </w:t>
+      </w:r>
+      <w:proofErr w:type="spellStart"/>
+      <w:r>
+        <w:rPr>
+          <w:sz w:val="32"/>
+          <w:szCs w:val="32"/>
+        </w:rPr>
+        <w:t>növü</w:t>
+      </w:r>
+      <w:proofErr w:type="spellEnd"/>
+      <w:r>
+        <w:rPr>
+          <w:sz w:val="32"/>
+          <w:szCs w:val="32"/>
+        </w:rPr>
+        <w:t xml:space="preserve"> </w:t>
+      </w:r>
+      <w:proofErr w:type="spellStart"/>
+      <w:r>
+        <w:rPr>
+          <w:sz w:val="32"/>
+          <w:szCs w:val="32"/>
+        </w:rPr>
+        <w:t>yalnızca</w:t>
+      </w:r>
+      <w:proofErr w:type="spellEnd"/>
+      <w:r>
+        <w:rPr>
+          <w:sz w:val="32"/>
+          <w:szCs w:val="32"/>
+        </w:rPr>
+        <w:t xml:space="preserve"> </w:t>
+      </w:r>
+      <w:r>
+        <w:rPr>
+          <w:b/>
+          <w:sz w:val="32"/>
+          <w:szCs w:val="32"/>
+        </w:rPr>
+        <w:t xml:space="preserve">WHERE </w:t>
+      </w:r>
+      <w:proofErr w:type="spellStart"/>
+      <w:r>
+        <w:rPr>
+          <w:sz w:val="32"/>
+          <w:szCs w:val="32"/>
+        </w:rPr>
+        <w:t>hissəsində</w:t>
+      </w:r>
+      <w:proofErr w:type="spellEnd"/>
+      <w:r>
+        <w:rPr>
+          <w:sz w:val="32"/>
+          <w:szCs w:val="32"/>
+        </w:rPr>
+        <w:t xml:space="preserve"> </w:t>
+      </w:r>
+      <w:proofErr w:type="spellStart"/>
+      <w:r>
+        <w:rPr>
+          <w:sz w:val="32"/>
+          <w:szCs w:val="32"/>
+        </w:rPr>
+        <w:t>istifadə</w:t>
+      </w:r>
+      <w:proofErr w:type="spellEnd"/>
+      <w:r>
+        <w:rPr>
+          <w:sz w:val="32"/>
+          <w:szCs w:val="32"/>
+        </w:rPr>
+        <w:t xml:space="preserve"> </w:t>
+      </w:r>
+      <w:proofErr w:type="spellStart"/>
+      <w:r>
+        <w:rPr>
+          <w:sz w:val="32"/>
+          <w:szCs w:val="32"/>
+        </w:rPr>
+        <w:t>olunan</w:t>
+      </w:r>
+      <w:proofErr w:type="spellEnd"/>
+      <w:r>
+        <w:rPr>
+          <w:sz w:val="32"/>
+          <w:szCs w:val="32"/>
+        </w:rPr>
+        <w:t xml:space="preserve"> </w:t>
+      </w:r>
+      <w:proofErr w:type="spellStart"/>
+      <w:r>
+        <w:rPr>
+          <w:sz w:val="32"/>
+          <w:szCs w:val="32"/>
+        </w:rPr>
+        <w:t>operatordur</w:t>
+      </w:r>
+      <w:proofErr w:type="spellEnd"/>
+      <w:r>
+        <w:rPr>
+          <w:sz w:val="32"/>
+          <w:szCs w:val="32"/>
+        </w:rPr>
+        <w:t>.</w:t>
       </w:r>
     </w:p>
     <w:p>
@@ -850,17 +1234,3064 @@
     </w:p>
     <w:p>
       <w:pPr>
+        <w:pStyle w:val="ListParagraph"/>
+        <w:numPr>
+          <w:ilvl w:val="0"/>
+          <w:numId w:val="4"/>
+        </w:numPr>
         <w:tabs>
           <w:tab w:val="left" w:pos="1091"/>
         </w:tabs>
         <w:rPr>
           <w:sz w:val="32"/>
           <w:szCs w:val="32"/>
-          <w:lang w:val="az-Latn-AZ"/>
-        </w:rPr>
-      </w:pPr>
+        </w:rPr>
+      </w:pPr>
+      <w:r>
+        <w:rPr>
+          <w:b/>
+          <w:sz w:val="32"/>
+          <w:szCs w:val="32"/>
+        </w:rPr>
+        <w:t xml:space="preserve">SQL </w:t>
+      </w:r>
+      <w:proofErr w:type="spellStart"/>
+      <w:r>
+        <w:rPr>
+          <w:sz w:val="32"/>
+          <w:szCs w:val="32"/>
+        </w:rPr>
+        <w:t>də</w:t>
+      </w:r>
+      <w:proofErr w:type="spellEnd"/>
+      <w:r>
+        <w:rPr>
+          <w:sz w:val="32"/>
+          <w:szCs w:val="32"/>
+        </w:rPr>
+        <w:t xml:space="preserve"> </w:t>
+      </w:r>
+      <w:r>
+        <w:rPr>
+          <w:b/>
+          <w:sz w:val="32"/>
+          <w:szCs w:val="32"/>
+        </w:rPr>
+        <w:t xml:space="preserve">LIKE </w:t>
+      </w:r>
+      <w:proofErr w:type="spellStart"/>
+      <w:r>
+        <w:rPr>
+          <w:sz w:val="32"/>
+          <w:szCs w:val="32"/>
+        </w:rPr>
+        <w:t>operatoru</w:t>
+      </w:r>
+      <w:proofErr w:type="spellEnd"/>
+      <w:r>
+        <w:rPr>
+          <w:sz w:val="32"/>
+          <w:szCs w:val="32"/>
+        </w:rPr>
+        <w:t xml:space="preserve"> </w:t>
+      </w:r>
+      <w:r>
+        <w:rPr>
+          <w:sz w:val="32"/>
+          <w:szCs w:val="32"/>
+          <w:lang w:val="az-Latn-AZ"/>
+        </w:rPr>
+        <w:t xml:space="preserve">ən çox aşağıda göstərilmiş iki əsas </w:t>
+      </w:r>
+      <w:r>
+        <w:rPr>
+          <w:b/>
+          <w:sz w:val="32"/>
+          <w:szCs w:val="32"/>
+        </w:rPr>
+        <w:t xml:space="preserve">wildcard </w:t>
+      </w:r>
+      <w:proofErr w:type="spellStart"/>
+      <w:r>
+        <w:rPr>
+          <w:sz w:val="32"/>
+          <w:szCs w:val="32"/>
+        </w:rPr>
+        <w:t>il</w:t>
+      </w:r>
+      <w:proofErr w:type="spellEnd"/>
+      <w:r>
+        <w:rPr>
+          <w:sz w:val="32"/>
+          <w:szCs w:val="32"/>
+          <w:lang w:val="az-Latn-AZ"/>
+        </w:rPr>
+        <w:t>ə istifadə olunmaqdadır.</w:t>
+      </w:r>
+    </w:p>
+    <w:p>
+      <w:pPr>
+        <w:pStyle w:val="ListParagraph"/>
+        <w:tabs>
+          <w:tab w:val="left" w:pos="1091"/>
+        </w:tabs>
+        <w:rPr>
+          <w:sz w:val="32"/>
+          <w:szCs w:val="32"/>
+        </w:rPr>
+      </w:pPr>
+    </w:p>
+    <w:p>
+      <w:pPr>
+        <w:pStyle w:val="ListParagraph"/>
+        <w:numPr>
+          <w:ilvl w:val="0"/>
+          <w:numId w:val="8"/>
+        </w:numPr>
+        <w:tabs>
+          <w:tab w:val="left" w:pos="1091"/>
+        </w:tabs>
+        <w:rPr>
+          <w:sz w:val="32"/>
+          <w:szCs w:val="32"/>
+        </w:rPr>
+      </w:pPr>
+      <w:proofErr w:type="spellStart"/>
+      <w:r>
+        <w:rPr>
+          <w:b/>
+          <w:sz w:val="32"/>
+          <w:szCs w:val="32"/>
+        </w:rPr>
+        <w:t>Faiz</w:t>
+      </w:r>
+      <w:proofErr w:type="spellEnd"/>
+      <w:r>
+        <w:rPr>
+          <w:b/>
+          <w:sz w:val="32"/>
+          <w:szCs w:val="32"/>
+        </w:rPr>
+        <w:t xml:space="preserve"> </w:t>
+      </w:r>
+      <w:proofErr w:type="spellStart"/>
+      <w:r>
+        <w:rPr>
+          <w:b/>
+          <w:sz w:val="32"/>
+          <w:szCs w:val="32"/>
+        </w:rPr>
+        <w:t>simvolu</w:t>
+      </w:r>
+      <w:proofErr w:type="spellEnd"/>
+      <w:r>
+        <w:rPr>
+          <w:b/>
+          <w:sz w:val="32"/>
+          <w:szCs w:val="32"/>
+        </w:rPr>
+        <w:t xml:space="preserve"> %</w:t>
+      </w:r>
+    </w:p>
+    <w:p>
+      <w:pPr>
+        <w:pStyle w:val="ListParagraph"/>
+        <w:tabs>
+          <w:tab w:val="left" w:pos="1091"/>
+        </w:tabs>
+        <w:ind w:left="1440"/>
+        <w:rPr>
+          <w:sz w:val="32"/>
+          <w:szCs w:val="32"/>
+        </w:rPr>
+      </w:pPr>
+    </w:p>
+    <w:p>
+      <w:pPr>
+        <w:pStyle w:val="ListParagraph"/>
+        <w:numPr>
+          <w:ilvl w:val="0"/>
+          <w:numId w:val="8"/>
+        </w:numPr>
+        <w:tabs>
+          <w:tab w:val="left" w:pos="1091"/>
+        </w:tabs>
+        <w:rPr>
+          <w:sz w:val="32"/>
+          <w:szCs w:val="32"/>
+        </w:rPr>
+      </w:pPr>
+      <w:r>
+        <w:rPr>
+          <w:b/>
+          <w:sz w:val="32"/>
+          <w:szCs w:val="32"/>
+        </w:rPr>
+        <w:t>Underscore _</w:t>
+      </w:r>
+    </w:p>
+    <w:p>
+      <w:pPr>
+        <w:pStyle w:val="ListParagraph"/>
+        <w:rPr>
+          <w:sz w:val="32"/>
+          <w:szCs w:val="32"/>
+        </w:rPr>
+      </w:pPr>
+    </w:p>
+    <w:p>
+      <w:pPr>
+        <w:pStyle w:val="ListParagraph"/>
+        <w:numPr>
+          <w:ilvl w:val="0"/>
+          <w:numId w:val="8"/>
+        </w:numPr>
+        <w:tabs>
+          <w:tab w:val="left" w:pos="1091"/>
+        </w:tabs>
+        <w:rPr>
+          <w:sz w:val="32"/>
+          <w:szCs w:val="32"/>
+        </w:rPr>
+      </w:pPr>
+      <w:r>
+        <w:rPr>
+          <w:b/>
+          <w:sz w:val="32"/>
+          <w:szCs w:val="32"/>
+        </w:rPr>
+        <w:t xml:space="preserve">[ ] </w:t>
+      </w:r>
+    </w:p>
+    <w:p>
+      <w:pPr>
+        <w:pStyle w:val="ListParagraph"/>
+        <w:rPr>
+          <w:sz w:val="32"/>
+          <w:szCs w:val="32"/>
+        </w:rPr>
+      </w:pPr>
+    </w:p>
+    <w:p>
+      <w:pPr>
+        <w:pStyle w:val="ListParagraph"/>
+        <w:numPr>
+          <w:ilvl w:val="0"/>
+          <w:numId w:val="8"/>
+        </w:numPr>
+        <w:tabs>
+          <w:tab w:val="left" w:pos="1091"/>
+        </w:tabs>
+        <w:rPr>
+          <w:sz w:val="32"/>
+          <w:szCs w:val="32"/>
+        </w:rPr>
+      </w:pPr>
+      <w:r>
+        <w:rPr>
+          <w:b/>
+          <w:sz w:val="32"/>
+          <w:szCs w:val="32"/>
+        </w:rPr>
+        <w:lastRenderedPageBreak/>
+        <w:t>[^]</w:t>
+      </w:r>
+    </w:p>
+    <w:p>
+      <w:pPr>
+        <w:tabs>
+          <w:tab w:val="left" w:pos="1091"/>
+        </w:tabs>
+        <w:ind w:left="360"/>
+        <w:jc w:val="center"/>
+        <w:rPr>
+          <w:b/>
+          <w:sz w:val="32"/>
+          <w:szCs w:val="32"/>
+        </w:rPr>
+      </w:pPr>
+      <w:proofErr w:type="spellStart"/>
+      <w:r>
+        <w:rPr>
+          <w:b/>
+          <w:sz w:val="32"/>
+          <w:szCs w:val="32"/>
+        </w:rPr>
+        <w:t>Faiz</w:t>
+      </w:r>
+      <w:proofErr w:type="spellEnd"/>
+      <w:r>
+        <w:rPr>
+          <w:b/>
+          <w:sz w:val="32"/>
+          <w:szCs w:val="32"/>
+        </w:rPr>
+        <w:t xml:space="preserve"> </w:t>
+      </w:r>
+      <w:proofErr w:type="spellStart"/>
+      <w:r>
+        <w:rPr>
+          <w:b/>
+          <w:sz w:val="32"/>
+          <w:szCs w:val="32"/>
+        </w:rPr>
+        <w:t>simvolu</w:t>
+      </w:r>
+      <w:proofErr w:type="spellEnd"/>
+      <w:r>
+        <w:rPr>
+          <w:b/>
+          <w:sz w:val="32"/>
+          <w:szCs w:val="32"/>
+        </w:rPr>
+        <w:t xml:space="preserve"> %</w:t>
+      </w:r>
+    </w:p>
+    <w:p>
+      <w:pPr>
+        <w:tabs>
+          <w:tab w:val="left" w:pos="1091"/>
+        </w:tabs>
+        <w:ind w:left="360"/>
+        <w:rPr>
+          <w:sz w:val="32"/>
+          <w:szCs w:val="32"/>
+          <w:lang w:val="az-Latn-AZ"/>
+        </w:rPr>
+      </w:pPr>
+      <w:r>
+        <w:rPr>
+          <w:sz w:val="32"/>
+          <w:szCs w:val="32"/>
+        </w:rPr>
+        <w:t xml:space="preserve">Bu </w:t>
+      </w:r>
+      <w:r>
+        <w:rPr>
+          <w:b/>
+          <w:sz w:val="32"/>
+          <w:szCs w:val="32"/>
+        </w:rPr>
+        <w:t xml:space="preserve">wildcard </w:t>
+      </w:r>
+      <w:r>
+        <w:rPr>
+          <w:sz w:val="32"/>
+          <w:szCs w:val="32"/>
+          <w:lang w:val="az-Latn-AZ"/>
+        </w:rPr>
+        <w:t>növü bir və ya daha çox simvola görə müqayisə etməkdədir. Məsələn aşağıdakı şəkillərdə onun istifadə qaydaları göstərilmişdir.</w:t>
+      </w:r>
+    </w:p>
+    <w:p>
+      <w:pPr>
+        <w:pStyle w:val="ListParagraph"/>
+        <w:numPr>
+          <w:ilvl w:val="0"/>
+          <w:numId w:val="9"/>
+        </w:numPr>
+        <w:tabs>
+          <w:tab w:val="left" w:pos="1091"/>
+        </w:tabs>
+        <w:rPr>
+          <w:sz w:val="32"/>
+          <w:szCs w:val="32"/>
+          <w:lang w:val="az-Latn-AZ"/>
+        </w:rPr>
+      </w:pPr>
+      <w:r>
+        <w:rPr>
+          <w:noProof/>
+          <w:sz w:val="32"/>
+          <w:szCs w:val="32"/>
+          <w:lang w:val="az-Latn-AZ"/>
+        </w:rPr>
+        <w:drawing>
+          <wp:anchor distT="0" distB="0" distL="114300" distR="114300" simplePos="0" relativeHeight="251664384" behindDoc="0" locked="0" layoutInCell="1" allowOverlap="1">
+            <wp:simplePos x="0" y="0"/>
+            <wp:positionH relativeFrom="column">
+              <wp:posOffset>186303</wp:posOffset>
+            </wp:positionH>
+            <wp:positionV relativeFrom="page">
+              <wp:posOffset>3110202</wp:posOffset>
+            </wp:positionV>
+            <wp:extent cx="5943600" cy="1184275"/>
+            <wp:effectExtent l="0" t="0" r="0" b="0"/>
+            <wp:wrapSquare wrapText="bothSides"/>
+            <wp:docPr id="8" name="Picture 8"/>
+            <wp:cNvGraphicFramePr>
+              <a:graphicFrameLocks xmlns:a="http://schemas.openxmlformats.org/drawingml/2006/main" noChangeAspect="1"/>
+            </wp:cNvGraphicFramePr>
+            <a:graphic xmlns:a="http://schemas.openxmlformats.org/drawingml/2006/main">
+              <a:graphicData uri="http://schemas.openxmlformats.org/drawingml/2006/picture">
+                <pic:pic xmlns:pic="http://schemas.openxmlformats.org/drawingml/2006/picture">
+                  <pic:nvPicPr>
+                    <pic:cNvPr id="8" name="2.jpg"/>
+                    <pic:cNvPicPr/>
+                  </pic:nvPicPr>
+                  <pic:blipFill>
+                    <a:blip r:embed="rId9">
+                      <a:extLst>
+                        <a:ext uri="{28A0092B-C50C-407E-A947-70E740481C1C}">
+                          <a14:useLocalDpi xmlns:a14="http://schemas.microsoft.com/office/drawing/2010/main" val="0"/>
+                        </a:ext>
+                      </a:extLst>
+                    </a:blip>
+                    <a:stretch>
+                      <a:fillRect/>
+                    </a:stretch>
+                  </pic:blipFill>
+                  <pic:spPr>
+                    <a:xfrm>
+                      <a:off x="0" y="0"/>
+                      <a:ext cx="5943600" cy="1184275"/>
+                    </a:xfrm>
+                    <a:prstGeom prst="rect">
+                      <a:avLst/>
+                    </a:prstGeom>
+                  </pic:spPr>
+                </pic:pic>
+              </a:graphicData>
+            </a:graphic>
+          </wp:anchor>
+        </w:drawing>
+      </w:r>
+      <w:r>
+        <w:rPr>
+          <w:b/>
+          <w:sz w:val="32"/>
+          <w:szCs w:val="32"/>
+        </w:rPr>
+        <w:t xml:space="preserve">EMP </w:t>
+      </w:r>
+      <w:r>
+        <w:rPr>
+          <w:sz w:val="32"/>
+          <w:szCs w:val="32"/>
+        </w:rPr>
+        <w:t>table</w:t>
+      </w:r>
+      <w:r>
+        <w:rPr>
+          <w:sz w:val="32"/>
+          <w:szCs w:val="32"/>
+          <w:lang w:val="az-Latn-AZ"/>
+        </w:rPr>
+        <w:t xml:space="preserve">-ından </w:t>
+      </w:r>
+      <w:r>
+        <w:rPr>
+          <w:b/>
+          <w:sz w:val="32"/>
+          <w:szCs w:val="32"/>
+          <w:lang w:val="az-Latn-AZ"/>
+        </w:rPr>
+        <w:t xml:space="preserve">ename </w:t>
+      </w:r>
+      <w:r>
+        <w:rPr>
+          <w:sz w:val="32"/>
+          <w:szCs w:val="32"/>
+          <w:lang w:val="az-Latn-AZ"/>
+        </w:rPr>
+        <w:t xml:space="preserve">sütununda başlanğıc dəyəri </w:t>
+      </w:r>
+      <w:r>
+        <w:rPr>
+          <w:b/>
+          <w:sz w:val="32"/>
+          <w:szCs w:val="32"/>
+          <w:lang w:val="az-Latn-AZ"/>
+        </w:rPr>
+        <w:t xml:space="preserve">A </w:t>
+      </w:r>
+      <w:r>
+        <w:rPr>
+          <w:sz w:val="32"/>
+          <w:szCs w:val="32"/>
+          <w:lang w:val="az-Latn-AZ"/>
+        </w:rPr>
+        <w:t>ilə başlayan sətirdəki məlumatları əldə edək.</w:t>
+      </w:r>
+    </w:p>
+    <w:p>
+      <w:pPr>
+        <w:tabs>
+          <w:tab w:val="left" w:pos="1091"/>
+        </w:tabs>
+        <w:rPr>
+          <w:sz w:val="32"/>
+          <w:szCs w:val="32"/>
+          <w:lang w:val="az-Latn-AZ"/>
+        </w:rPr>
+      </w:pPr>
+      <w:r>
+        <w:rPr>
+          <w:sz w:val="32"/>
+          <w:szCs w:val="32"/>
+          <w:lang w:val="az-Latn-AZ"/>
+        </w:rPr>
+        <w:t xml:space="preserve">gördüyünüz kimi yuxarıdakı query də biz </w:t>
+      </w:r>
+      <w:r>
+        <w:rPr>
+          <w:b/>
+          <w:sz w:val="32"/>
+          <w:szCs w:val="32"/>
+          <w:lang w:val="az-Latn-AZ"/>
+        </w:rPr>
+        <w:t xml:space="preserve">ename </w:t>
+      </w:r>
+      <w:r>
+        <w:rPr>
+          <w:sz w:val="32"/>
+          <w:szCs w:val="32"/>
+          <w:lang w:val="az-Latn-AZ"/>
+        </w:rPr>
+        <w:t xml:space="preserve">sütununda başlanğıc dəyəri </w:t>
+      </w:r>
+      <w:r>
+        <w:rPr>
+          <w:b/>
+          <w:sz w:val="32"/>
+          <w:szCs w:val="32"/>
+          <w:lang w:val="az-Latn-AZ"/>
+        </w:rPr>
+        <w:t xml:space="preserve">A </w:t>
+      </w:r>
+      <w:r>
+        <w:rPr>
+          <w:sz w:val="32"/>
+          <w:szCs w:val="32"/>
+          <w:lang w:val="az-Latn-AZ"/>
+        </w:rPr>
+        <w:t xml:space="preserve">ilə başlayan sətirdəki məlumatları gətirmiş olduq. Əgər </w:t>
+      </w:r>
+      <w:r>
+        <w:rPr>
+          <w:b/>
+          <w:sz w:val="32"/>
+          <w:szCs w:val="32"/>
+          <w:lang w:val="az-Latn-AZ"/>
+        </w:rPr>
+        <w:t xml:space="preserve">% </w:t>
+      </w:r>
+      <w:r>
+        <w:rPr>
+          <w:sz w:val="32"/>
+          <w:szCs w:val="32"/>
+          <w:lang w:val="az-Latn-AZ"/>
+        </w:rPr>
+        <w:t>sonra yazılacaqdırsa ondan əvvəl gələn dəyərə görə axtarış edəcəkdir.</w:t>
+      </w:r>
+    </w:p>
+    <w:p>
+      <w:pPr>
+        <w:pStyle w:val="ListParagraph"/>
+        <w:tabs>
+          <w:tab w:val="left" w:pos="1091"/>
+        </w:tabs>
+        <w:ind w:left="1080"/>
+        <w:rPr>
+          <w:sz w:val="32"/>
+          <w:szCs w:val="32"/>
+        </w:rPr>
+      </w:pPr>
+    </w:p>
+    <w:p>
+      <w:pPr>
+        <w:pStyle w:val="ListParagraph"/>
+        <w:numPr>
+          <w:ilvl w:val="0"/>
+          <w:numId w:val="9"/>
+        </w:numPr>
+        <w:tabs>
+          <w:tab w:val="left" w:pos="1091"/>
+        </w:tabs>
+        <w:rPr>
+          <w:sz w:val="32"/>
+          <w:szCs w:val="32"/>
+        </w:rPr>
+      </w:pPr>
+      <w:r>
+        <w:rPr>
+          <w:noProof/>
+          <w:sz w:val="32"/>
+          <w:szCs w:val="32"/>
+        </w:rPr>
+        <w:drawing>
+          <wp:anchor distT="0" distB="0" distL="114300" distR="114300" simplePos="0" relativeHeight="251665408" behindDoc="0" locked="0" layoutInCell="1" allowOverlap="1">
+            <wp:simplePos x="0" y="0"/>
+            <wp:positionH relativeFrom="column">
+              <wp:posOffset>226695</wp:posOffset>
+            </wp:positionH>
+            <wp:positionV relativeFrom="page">
+              <wp:posOffset>6352761</wp:posOffset>
+            </wp:positionV>
+            <wp:extent cx="5943600" cy="1159510"/>
+            <wp:effectExtent l="0" t="0" r="0" b="2540"/>
+            <wp:wrapSquare wrapText="bothSides"/>
+            <wp:docPr id="9" name="Picture 9"/>
+            <wp:cNvGraphicFramePr>
+              <a:graphicFrameLocks xmlns:a="http://schemas.openxmlformats.org/drawingml/2006/main" noChangeAspect="1"/>
+            </wp:cNvGraphicFramePr>
+            <a:graphic xmlns:a="http://schemas.openxmlformats.org/drawingml/2006/main">
+              <a:graphicData uri="http://schemas.openxmlformats.org/drawingml/2006/picture">
+                <pic:pic xmlns:pic="http://schemas.openxmlformats.org/drawingml/2006/picture">
+                  <pic:nvPicPr>
+                    <pic:cNvPr id="9" name="4.jpg"/>
+                    <pic:cNvPicPr/>
+                  </pic:nvPicPr>
+                  <pic:blipFill>
+                    <a:blip r:embed="rId10" cstate="print">
+                      <a:extLst>
+                        <a:ext uri="{28A0092B-C50C-407E-A947-70E740481C1C}">
+                          <a14:useLocalDpi xmlns:a14="http://schemas.microsoft.com/office/drawing/2010/main" val="0"/>
+                        </a:ext>
+                      </a:extLst>
+                    </a:blip>
+                    <a:stretch>
+                      <a:fillRect/>
+                    </a:stretch>
+                  </pic:blipFill>
+                  <pic:spPr>
+                    <a:xfrm>
+                      <a:off x="0" y="0"/>
+                      <a:ext cx="5943600" cy="1159510"/>
+                    </a:xfrm>
+                    <a:prstGeom prst="rect">
+                      <a:avLst/>
+                    </a:prstGeom>
+                  </pic:spPr>
+                </pic:pic>
+              </a:graphicData>
+            </a:graphic>
+          </wp:anchor>
+        </w:drawing>
+      </w:r>
+      <w:proofErr w:type="spellStart"/>
+      <w:r>
+        <w:rPr>
+          <w:sz w:val="32"/>
+          <w:szCs w:val="32"/>
+        </w:rPr>
+        <w:t>Daha</w:t>
+      </w:r>
+      <w:proofErr w:type="spellEnd"/>
+      <w:r>
+        <w:rPr>
+          <w:sz w:val="32"/>
+          <w:szCs w:val="32"/>
+        </w:rPr>
+        <w:t xml:space="preserve"> </w:t>
+      </w:r>
+      <w:proofErr w:type="spellStart"/>
+      <w:r>
+        <w:rPr>
+          <w:sz w:val="32"/>
+          <w:szCs w:val="32"/>
+        </w:rPr>
+        <w:t>sonra</w:t>
+      </w:r>
+      <w:proofErr w:type="spellEnd"/>
+      <w:r>
+        <w:rPr>
+          <w:sz w:val="32"/>
+          <w:szCs w:val="32"/>
+        </w:rPr>
+        <w:t xml:space="preserve"> </w:t>
+      </w:r>
+      <w:proofErr w:type="spellStart"/>
+      <w:r>
+        <w:rPr>
+          <w:sz w:val="32"/>
+          <w:szCs w:val="32"/>
+        </w:rPr>
+        <w:t>adının</w:t>
+      </w:r>
+      <w:proofErr w:type="spellEnd"/>
+      <w:r>
+        <w:rPr>
+          <w:sz w:val="32"/>
+          <w:szCs w:val="32"/>
+        </w:rPr>
+        <w:t xml:space="preserve"> son </w:t>
+      </w:r>
+      <w:proofErr w:type="spellStart"/>
+      <w:r>
+        <w:rPr>
+          <w:sz w:val="32"/>
+          <w:szCs w:val="32"/>
+        </w:rPr>
+        <w:t>hərfləri</w:t>
+      </w:r>
+      <w:proofErr w:type="spellEnd"/>
+      <w:r>
+        <w:rPr>
+          <w:sz w:val="32"/>
+          <w:szCs w:val="32"/>
+        </w:rPr>
+        <w:t xml:space="preserve"> </w:t>
+      </w:r>
+      <w:r>
+        <w:rPr>
+          <w:b/>
+          <w:sz w:val="32"/>
+          <w:szCs w:val="32"/>
+        </w:rPr>
+        <w:t xml:space="preserve">ER </w:t>
+      </w:r>
+      <w:proofErr w:type="spellStart"/>
+      <w:r>
+        <w:rPr>
+          <w:sz w:val="32"/>
+          <w:szCs w:val="32"/>
+        </w:rPr>
+        <w:t>ilə</w:t>
+      </w:r>
+      <w:proofErr w:type="spellEnd"/>
+      <w:r>
+        <w:rPr>
+          <w:sz w:val="32"/>
+          <w:szCs w:val="32"/>
+        </w:rPr>
+        <w:t xml:space="preserve"> </w:t>
+      </w:r>
+      <w:proofErr w:type="spellStart"/>
+      <w:r>
+        <w:rPr>
+          <w:sz w:val="32"/>
+          <w:szCs w:val="32"/>
+        </w:rPr>
+        <w:t>bitən</w:t>
+      </w:r>
+      <w:proofErr w:type="spellEnd"/>
+      <w:r>
+        <w:rPr>
+          <w:sz w:val="32"/>
+          <w:szCs w:val="32"/>
+        </w:rPr>
+        <w:t xml:space="preserve"> employee-</w:t>
+      </w:r>
+      <w:proofErr w:type="spellStart"/>
+      <w:r>
+        <w:rPr>
+          <w:sz w:val="32"/>
+          <w:szCs w:val="32"/>
+        </w:rPr>
+        <w:t>ların</w:t>
+      </w:r>
+      <w:proofErr w:type="spellEnd"/>
+      <w:r>
+        <w:rPr>
+          <w:sz w:val="32"/>
+          <w:szCs w:val="32"/>
+        </w:rPr>
+        <w:t xml:space="preserve"> </w:t>
+      </w:r>
+      <w:proofErr w:type="spellStart"/>
+      <w:r>
+        <w:rPr>
+          <w:sz w:val="32"/>
+          <w:szCs w:val="32"/>
+        </w:rPr>
+        <w:t>məlumatlarını</w:t>
+      </w:r>
+      <w:proofErr w:type="spellEnd"/>
+      <w:r>
+        <w:rPr>
+          <w:sz w:val="32"/>
+          <w:szCs w:val="32"/>
+        </w:rPr>
+        <w:t xml:space="preserve"> </w:t>
+      </w:r>
+      <w:proofErr w:type="spellStart"/>
+      <w:r>
+        <w:rPr>
+          <w:sz w:val="32"/>
+          <w:szCs w:val="32"/>
+        </w:rPr>
+        <w:t>gətirən</w:t>
+      </w:r>
+      <w:proofErr w:type="spellEnd"/>
+      <w:r>
+        <w:rPr>
+          <w:sz w:val="32"/>
+          <w:szCs w:val="32"/>
+        </w:rPr>
+        <w:t xml:space="preserve"> query </w:t>
+      </w:r>
+      <w:proofErr w:type="spellStart"/>
+      <w:r>
+        <w:rPr>
+          <w:sz w:val="32"/>
+          <w:szCs w:val="32"/>
+        </w:rPr>
+        <w:t>də</w:t>
+      </w:r>
+      <w:proofErr w:type="spellEnd"/>
+      <w:r>
+        <w:rPr>
+          <w:sz w:val="32"/>
+          <w:szCs w:val="32"/>
+        </w:rPr>
+        <w:t xml:space="preserve"> </w:t>
+      </w:r>
+      <w:r>
+        <w:rPr>
+          <w:b/>
+          <w:sz w:val="32"/>
+          <w:szCs w:val="32"/>
+        </w:rPr>
+        <w:t>LIKE</w:t>
+      </w:r>
+      <w:r>
+        <w:rPr>
+          <w:sz w:val="32"/>
+          <w:szCs w:val="32"/>
+        </w:rPr>
+        <w:t>-</w:t>
+      </w:r>
+      <w:r>
+        <w:rPr>
+          <w:sz w:val="32"/>
+          <w:szCs w:val="32"/>
+          <w:lang w:val="az-Latn-AZ"/>
+        </w:rPr>
+        <w:t>ın istifadə qaydasına baxaq.</w:t>
+      </w:r>
+    </w:p>
+    <w:p>
+      <w:pPr>
+        <w:tabs>
+          <w:tab w:val="left" w:pos="1091"/>
+        </w:tabs>
+        <w:rPr>
+          <w:sz w:val="32"/>
+          <w:szCs w:val="32"/>
+        </w:rPr>
+      </w:pPr>
+    </w:p>
+    <w:p>
+      <w:pPr>
+        <w:tabs>
+          <w:tab w:val="left" w:pos="1091"/>
+        </w:tabs>
+        <w:rPr>
+          <w:sz w:val="32"/>
+          <w:szCs w:val="32"/>
+        </w:rPr>
+      </w:pPr>
+      <w:proofErr w:type="spellStart"/>
+      <w:r>
+        <w:rPr>
+          <w:sz w:val="32"/>
+          <w:szCs w:val="32"/>
+        </w:rPr>
+        <w:t>gördüyünüz</w:t>
+      </w:r>
+      <w:proofErr w:type="spellEnd"/>
+      <w:r>
+        <w:rPr>
+          <w:sz w:val="32"/>
+          <w:szCs w:val="32"/>
+        </w:rPr>
+        <w:t xml:space="preserve"> </w:t>
+      </w:r>
+      <w:proofErr w:type="spellStart"/>
+      <w:r>
+        <w:rPr>
+          <w:sz w:val="32"/>
+          <w:szCs w:val="32"/>
+        </w:rPr>
+        <w:t>kimi</w:t>
+      </w:r>
+      <w:proofErr w:type="spellEnd"/>
+      <w:r>
+        <w:rPr>
+          <w:sz w:val="32"/>
+          <w:szCs w:val="32"/>
+        </w:rPr>
+        <w:t xml:space="preserve"> </w:t>
+      </w:r>
+      <w:proofErr w:type="spellStart"/>
+      <w:r>
+        <w:rPr>
+          <w:sz w:val="32"/>
+          <w:szCs w:val="32"/>
+        </w:rPr>
+        <w:t>yuxarıdakı</w:t>
+      </w:r>
+      <w:proofErr w:type="spellEnd"/>
+      <w:r>
+        <w:rPr>
+          <w:sz w:val="32"/>
+          <w:szCs w:val="32"/>
+        </w:rPr>
+        <w:t xml:space="preserve"> query </w:t>
+      </w:r>
+      <w:proofErr w:type="spellStart"/>
+      <w:r>
+        <w:rPr>
+          <w:sz w:val="32"/>
+          <w:szCs w:val="32"/>
+        </w:rPr>
+        <w:t>də</w:t>
+      </w:r>
+      <w:proofErr w:type="spellEnd"/>
+      <w:r>
+        <w:rPr>
+          <w:sz w:val="32"/>
+          <w:szCs w:val="32"/>
+        </w:rPr>
+        <w:t xml:space="preserve"> biz </w:t>
+      </w:r>
+      <w:proofErr w:type="spellStart"/>
+      <w:r>
+        <w:rPr>
+          <w:b/>
+          <w:sz w:val="32"/>
+          <w:szCs w:val="32"/>
+        </w:rPr>
+        <w:t>ename</w:t>
+      </w:r>
+      <w:proofErr w:type="spellEnd"/>
+      <w:r>
+        <w:rPr>
+          <w:b/>
+          <w:sz w:val="32"/>
+          <w:szCs w:val="32"/>
+        </w:rPr>
+        <w:t xml:space="preserve"> </w:t>
+      </w:r>
+      <w:proofErr w:type="spellStart"/>
+      <w:r>
+        <w:rPr>
+          <w:sz w:val="32"/>
+          <w:szCs w:val="32"/>
+        </w:rPr>
+        <w:t>sütununda</w:t>
+      </w:r>
+      <w:proofErr w:type="spellEnd"/>
+      <w:r>
+        <w:rPr>
+          <w:sz w:val="32"/>
+          <w:szCs w:val="32"/>
+        </w:rPr>
+        <w:t xml:space="preserve"> </w:t>
+      </w:r>
+      <w:proofErr w:type="spellStart"/>
+      <w:r>
+        <w:rPr>
+          <w:sz w:val="32"/>
+          <w:szCs w:val="32"/>
+        </w:rPr>
+        <w:t>sonu</w:t>
+      </w:r>
+      <w:proofErr w:type="spellEnd"/>
+      <w:r>
+        <w:rPr>
+          <w:sz w:val="32"/>
+          <w:szCs w:val="32"/>
+        </w:rPr>
+        <w:t xml:space="preserve"> </w:t>
+      </w:r>
+      <w:r>
+        <w:rPr>
+          <w:b/>
+          <w:sz w:val="32"/>
+          <w:szCs w:val="32"/>
+        </w:rPr>
+        <w:t xml:space="preserve">ER </w:t>
+      </w:r>
+      <w:proofErr w:type="spellStart"/>
+      <w:r>
+        <w:rPr>
+          <w:sz w:val="32"/>
+          <w:szCs w:val="32"/>
+        </w:rPr>
+        <w:t>ilə</w:t>
+      </w:r>
+      <w:proofErr w:type="spellEnd"/>
+      <w:r>
+        <w:rPr>
+          <w:sz w:val="32"/>
+          <w:szCs w:val="32"/>
+        </w:rPr>
+        <w:t xml:space="preserve"> </w:t>
+      </w:r>
+      <w:proofErr w:type="spellStart"/>
+      <w:r>
+        <w:rPr>
+          <w:sz w:val="32"/>
+          <w:szCs w:val="32"/>
+        </w:rPr>
+        <w:t>bitən</w:t>
+      </w:r>
+      <w:proofErr w:type="spellEnd"/>
+      <w:r>
+        <w:rPr>
+          <w:sz w:val="32"/>
+          <w:szCs w:val="32"/>
+        </w:rPr>
+        <w:t xml:space="preserve"> </w:t>
+      </w:r>
+      <w:proofErr w:type="spellStart"/>
+      <w:r>
+        <w:rPr>
+          <w:sz w:val="32"/>
+          <w:szCs w:val="32"/>
+        </w:rPr>
+        <w:t>sətirdəki</w:t>
+      </w:r>
+      <w:proofErr w:type="spellEnd"/>
+      <w:r>
+        <w:rPr>
+          <w:sz w:val="32"/>
+          <w:szCs w:val="32"/>
+        </w:rPr>
+        <w:t xml:space="preserve"> </w:t>
+      </w:r>
+      <w:proofErr w:type="spellStart"/>
+      <w:r>
+        <w:rPr>
+          <w:sz w:val="32"/>
+          <w:szCs w:val="32"/>
+        </w:rPr>
+        <w:t>məlumatları</w:t>
+      </w:r>
+      <w:proofErr w:type="spellEnd"/>
+      <w:r>
+        <w:rPr>
+          <w:sz w:val="32"/>
+          <w:szCs w:val="32"/>
+        </w:rPr>
+        <w:t xml:space="preserve"> </w:t>
+      </w:r>
+      <w:proofErr w:type="spellStart"/>
+      <w:r>
+        <w:rPr>
+          <w:sz w:val="32"/>
+          <w:szCs w:val="32"/>
+        </w:rPr>
+        <w:t>gətirmiş</w:t>
+      </w:r>
+      <w:proofErr w:type="spellEnd"/>
+      <w:r>
+        <w:rPr>
+          <w:sz w:val="32"/>
+          <w:szCs w:val="32"/>
+        </w:rPr>
+        <w:t xml:space="preserve"> </w:t>
+      </w:r>
+      <w:proofErr w:type="spellStart"/>
+      <w:r>
+        <w:rPr>
+          <w:sz w:val="32"/>
+          <w:szCs w:val="32"/>
+        </w:rPr>
+        <w:t>olduq</w:t>
+      </w:r>
+      <w:proofErr w:type="spellEnd"/>
+      <w:r>
+        <w:rPr>
+          <w:sz w:val="32"/>
+          <w:szCs w:val="32"/>
+        </w:rPr>
+        <w:t xml:space="preserve">. </w:t>
+      </w:r>
+      <w:proofErr w:type="spellStart"/>
+      <w:r>
+        <w:rPr>
+          <w:sz w:val="32"/>
+          <w:szCs w:val="32"/>
+        </w:rPr>
+        <w:t>Əgər</w:t>
+      </w:r>
+      <w:proofErr w:type="spellEnd"/>
+      <w:r>
+        <w:rPr>
+          <w:sz w:val="32"/>
+          <w:szCs w:val="32"/>
+        </w:rPr>
+        <w:t xml:space="preserve"> </w:t>
+      </w:r>
+      <w:r>
+        <w:rPr>
+          <w:b/>
+          <w:sz w:val="32"/>
+          <w:szCs w:val="32"/>
+        </w:rPr>
+        <w:t xml:space="preserve">% </w:t>
+      </w:r>
+      <w:proofErr w:type="spellStart"/>
+      <w:r>
+        <w:rPr>
+          <w:sz w:val="32"/>
+          <w:szCs w:val="32"/>
+        </w:rPr>
+        <w:t>əvvəl</w:t>
+      </w:r>
+      <w:proofErr w:type="spellEnd"/>
+      <w:r>
+        <w:rPr>
+          <w:sz w:val="32"/>
+          <w:szCs w:val="32"/>
+        </w:rPr>
+        <w:t xml:space="preserve"> </w:t>
+      </w:r>
+      <w:proofErr w:type="spellStart"/>
+      <w:r>
+        <w:rPr>
+          <w:sz w:val="32"/>
+          <w:szCs w:val="32"/>
+        </w:rPr>
+        <w:t>yazılacaqdırsa</w:t>
+      </w:r>
+      <w:proofErr w:type="spellEnd"/>
+      <w:r>
+        <w:rPr>
+          <w:sz w:val="32"/>
+          <w:szCs w:val="32"/>
+        </w:rPr>
+        <w:t xml:space="preserve"> </w:t>
+      </w:r>
+      <w:proofErr w:type="spellStart"/>
+      <w:r>
+        <w:rPr>
+          <w:sz w:val="32"/>
+          <w:szCs w:val="32"/>
+        </w:rPr>
+        <w:t>ondan</w:t>
+      </w:r>
+      <w:proofErr w:type="spellEnd"/>
+      <w:r>
+        <w:rPr>
+          <w:sz w:val="32"/>
+          <w:szCs w:val="32"/>
+        </w:rPr>
+        <w:t xml:space="preserve"> </w:t>
+      </w:r>
+      <w:proofErr w:type="spellStart"/>
+      <w:r>
+        <w:rPr>
+          <w:sz w:val="32"/>
+          <w:szCs w:val="32"/>
+        </w:rPr>
+        <w:t>sonra</w:t>
+      </w:r>
+      <w:proofErr w:type="spellEnd"/>
+      <w:r>
+        <w:rPr>
+          <w:sz w:val="32"/>
+          <w:szCs w:val="32"/>
+        </w:rPr>
+        <w:t xml:space="preserve"> </w:t>
+      </w:r>
+      <w:proofErr w:type="spellStart"/>
+      <w:r>
+        <w:rPr>
+          <w:sz w:val="32"/>
+          <w:szCs w:val="32"/>
+        </w:rPr>
+        <w:t>gələn</w:t>
+      </w:r>
+      <w:proofErr w:type="spellEnd"/>
+      <w:r>
+        <w:rPr>
+          <w:sz w:val="32"/>
+          <w:szCs w:val="32"/>
+        </w:rPr>
+        <w:t xml:space="preserve"> </w:t>
+      </w:r>
+      <w:proofErr w:type="spellStart"/>
+      <w:r>
+        <w:rPr>
+          <w:sz w:val="32"/>
+          <w:szCs w:val="32"/>
+        </w:rPr>
+        <w:t>dəyərlərə</w:t>
+      </w:r>
+      <w:proofErr w:type="spellEnd"/>
+      <w:r>
+        <w:rPr>
+          <w:sz w:val="32"/>
+          <w:szCs w:val="32"/>
+        </w:rPr>
+        <w:t xml:space="preserve"> </w:t>
+      </w:r>
+      <w:proofErr w:type="spellStart"/>
+      <w:r>
+        <w:rPr>
+          <w:sz w:val="32"/>
+          <w:szCs w:val="32"/>
+        </w:rPr>
+        <w:t>görə</w:t>
+      </w:r>
+      <w:proofErr w:type="spellEnd"/>
+      <w:r>
+        <w:rPr>
+          <w:sz w:val="32"/>
+          <w:szCs w:val="32"/>
+        </w:rPr>
+        <w:t xml:space="preserve"> </w:t>
+      </w:r>
+      <w:proofErr w:type="spellStart"/>
+      <w:r>
+        <w:rPr>
+          <w:sz w:val="32"/>
+          <w:szCs w:val="32"/>
+        </w:rPr>
+        <w:t>axarış</w:t>
+      </w:r>
+      <w:proofErr w:type="spellEnd"/>
+      <w:r>
+        <w:rPr>
+          <w:sz w:val="32"/>
+          <w:szCs w:val="32"/>
+        </w:rPr>
+        <w:t xml:space="preserve"> </w:t>
+      </w:r>
+      <w:proofErr w:type="spellStart"/>
+      <w:r>
+        <w:rPr>
+          <w:sz w:val="32"/>
+          <w:szCs w:val="32"/>
+        </w:rPr>
+        <w:t>edəcəkdir</w:t>
+      </w:r>
+      <w:proofErr w:type="spellEnd"/>
+      <w:r>
+        <w:rPr>
+          <w:sz w:val="32"/>
+          <w:szCs w:val="32"/>
+        </w:rPr>
+        <w:t>.</w:t>
+      </w:r>
+    </w:p>
+    <w:p>
+      <w:pPr>
+        <w:pStyle w:val="ListParagraph"/>
+        <w:tabs>
+          <w:tab w:val="left" w:pos="1091"/>
+        </w:tabs>
+        <w:ind w:left="1080"/>
+        <w:rPr>
+          <w:sz w:val="32"/>
+          <w:szCs w:val="32"/>
+        </w:rPr>
+      </w:pPr>
+    </w:p>
+    <w:p>
+      <w:pPr>
+        <w:pStyle w:val="ListParagraph"/>
+        <w:numPr>
+          <w:ilvl w:val="0"/>
+          <w:numId w:val="9"/>
+        </w:numPr>
+        <w:tabs>
+          <w:tab w:val="left" w:pos="1091"/>
+        </w:tabs>
+        <w:rPr>
+          <w:sz w:val="32"/>
+          <w:szCs w:val="32"/>
+        </w:rPr>
+      </w:pPr>
+      <w:r>
+        <w:rPr>
+          <w:noProof/>
+          <w:sz w:val="32"/>
+          <w:szCs w:val="32"/>
+        </w:rPr>
+        <w:lastRenderedPageBreak/>
+        <w:drawing>
+          <wp:anchor distT="0" distB="0" distL="114300" distR="114300" simplePos="0" relativeHeight="251666432" behindDoc="0" locked="0" layoutInCell="1" allowOverlap="1">
+            <wp:simplePos x="0" y="0"/>
+            <wp:positionH relativeFrom="column">
+              <wp:posOffset>204056</wp:posOffset>
+            </wp:positionH>
+            <wp:positionV relativeFrom="margin">
+              <wp:posOffset>801757</wp:posOffset>
+            </wp:positionV>
+            <wp:extent cx="5943600" cy="1293495"/>
+            <wp:effectExtent l="0" t="0" r="0" b="1905"/>
+            <wp:wrapSquare wrapText="bothSides"/>
+            <wp:docPr id="10" name="Picture 10"/>
+            <wp:cNvGraphicFramePr>
+              <a:graphicFrameLocks xmlns:a="http://schemas.openxmlformats.org/drawingml/2006/main" noChangeAspect="1"/>
+            </wp:cNvGraphicFramePr>
+            <a:graphic xmlns:a="http://schemas.openxmlformats.org/drawingml/2006/main">
+              <a:graphicData uri="http://schemas.openxmlformats.org/drawingml/2006/picture">
+                <pic:pic xmlns:pic="http://schemas.openxmlformats.org/drawingml/2006/picture">
+                  <pic:nvPicPr>
+                    <pic:cNvPr id="10" name="5.jpg"/>
+                    <pic:cNvPicPr/>
+                  </pic:nvPicPr>
+                  <pic:blipFill>
+                    <a:blip r:embed="rId11" cstate="print">
+                      <a:extLst>
+                        <a:ext uri="{28A0092B-C50C-407E-A947-70E740481C1C}">
+                          <a14:useLocalDpi xmlns:a14="http://schemas.microsoft.com/office/drawing/2010/main" val="0"/>
+                        </a:ext>
+                      </a:extLst>
+                    </a:blip>
+                    <a:stretch>
+                      <a:fillRect/>
+                    </a:stretch>
+                  </pic:blipFill>
+                  <pic:spPr>
+                    <a:xfrm>
+                      <a:off x="0" y="0"/>
+                      <a:ext cx="5943600" cy="1293495"/>
+                    </a:xfrm>
+                    <a:prstGeom prst="rect">
+                      <a:avLst/>
+                    </a:prstGeom>
+                  </pic:spPr>
+                </pic:pic>
+              </a:graphicData>
+            </a:graphic>
+          </wp:anchor>
+        </w:drawing>
+      </w:r>
+      <w:proofErr w:type="spellStart"/>
+      <w:r>
+        <w:rPr>
+          <w:sz w:val="32"/>
+          <w:szCs w:val="32"/>
+        </w:rPr>
+        <w:t>Daha</w:t>
+      </w:r>
+      <w:proofErr w:type="spellEnd"/>
+      <w:r>
+        <w:rPr>
+          <w:sz w:val="32"/>
+          <w:szCs w:val="32"/>
+        </w:rPr>
+        <w:t xml:space="preserve"> </w:t>
+      </w:r>
+      <w:proofErr w:type="spellStart"/>
+      <w:r>
+        <w:rPr>
+          <w:sz w:val="32"/>
+          <w:szCs w:val="32"/>
+        </w:rPr>
+        <w:t>sonra</w:t>
+      </w:r>
+      <w:proofErr w:type="spellEnd"/>
+      <w:r>
+        <w:rPr>
+          <w:sz w:val="32"/>
+          <w:szCs w:val="32"/>
+        </w:rPr>
+        <w:t xml:space="preserve"> </w:t>
+      </w:r>
+      <w:proofErr w:type="spellStart"/>
+      <w:r>
+        <w:rPr>
+          <w:sz w:val="32"/>
+          <w:szCs w:val="32"/>
+        </w:rPr>
+        <w:t>adının</w:t>
+      </w:r>
+      <w:proofErr w:type="spellEnd"/>
+      <w:r>
+        <w:rPr>
+          <w:sz w:val="32"/>
+          <w:szCs w:val="32"/>
+        </w:rPr>
+        <w:t xml:space="preserve"> </w:t>
+      </w:r>
+      <w:proofErr w:type="spellStart"/>
+      <w:r>
+        <w:rPr>
+          <w:sz w:val="32"/>
+          <w:szCs w:val="32"/>
+        </w:rPr>
+        <w:t>istənilən</w:t>
+      </w:r>
+      <w:proofErr w:type="spellEnd"/>
+      <w:r>
+        <w:rPr>
+          <w:sz w:val="32"/>
+          <w:szCs w:val="32"/>
+        </w:rPr>
+        <w:t xml:space="preserve"> </w:t>
+      </w:r>
+      <w:proofErr w:type="spellStart"/>
+      <w:r>
+        <w:rPr>
+          <w:sz w:val="32"/>
+          <w:szCs w:val="32"/>
+        </w:rPr>
+        <w:t>yerində</w:t>
+      </w:r>
+      <w:proofErr w:type="spellEnd"/>
+      <w:r>
+        <w:rPr>
+          <w:sz w:val="32"/>
+          <w:szCs w:val="32"/>
+        </w:rPr>
+        <w:t xml:space="preserve"> </w:t>
+      </w:r>
+      <w:r>
+        <w:rPr>
+          <w:b/>
+          <w:sz w:val="32"/>
+          <w:szCs w:val="32"/>
+        </w:rPr>
+        <w:t xml:space="preserve">O </w:t>
+      </w:r>
+      <w:proofErr w:type="spellStart"/>
+      <w:r>
+        <w:rPr>
+          <w:sz w:val="32"/>
+          <w:szCs w:val="32"/>
+        </w:rPr>
+        <w:t>hərfi</w:t>
+      </w:r>
+      <w:proofErr w:type="spellEnd"/>
+      <w:r>
+        <w:rPr>
+          <w:sz w:val="32"/>
+          <w:szCs w:val="32"/>
+        </w:rPr>
+        <w:t xml:space="preserve"> </w:t>
+      </w:r>
+      <w:proofErr w:type="spellStart"/>
+      <w:r>
+        <w:rPr>
+          <w:sz w:val="32"/>
+          <w:szCs w:val="32"/>
+        </w:rPr>
+        <w:t>olan</w:t>
+      </w:r>
+      <w:proofErr w:type="spellEnd"/>
+      <w:r>
+        <w:rPr>
+          <w:sz w:val="32"/>
+          <w:szCs w:val="32"/>
+        </w:rPr>
+        <w:t xml:space="preserve"> employee-</w:t>
+      </w:r>
+      <w:proofErr w:type="spellStart"/>
+      <w:r>
+        <w:rPr>
+          <w:sz w:val="32"/>
+          <w:szCs w:val="32"/>
+        </w:rPr>
+        <w:t>ların</w:t>
+      </w:r>
+      <w:proofErr w:type="spellEnd"/>
+      <w:r>
+        <w:rPr>
+          <w:sz w:val="32"/>
+          <w:szCs w:val="32"/>
+        </w:rPr>
+        <w:t xml:space="preserve"> </w:t>
+      </w:r>
+      <w:proofErr w:type="spellStart"/>
+      <w:r>
+        <w:rPr>
+          <w:sz w:val="32"/>
+          <w:szCs w:val="32"/>
+        </w:rPr>
+        <w:t>məlumatlarını</w:t>
+      </w:r>
+      <w:proofErr w:type="spellEnd"/>
+      <w:r>
+        <w:rPr>
+          <w:sz w:val="32"/>
+          <w:szCs w:val="32"/>
+        </w:rPr>
+        <w:t xml:space="preserve"> </w:t>
+      </w:r>
+      <w:proofErr w:type="spellStart"/>
+      <w:r>
+        <w:rPr>
+          <w:sz w:val="32"/>
+          <w:szCs w:val="32"/>
+        </w:rPr>
+        <w:t>gətirən</w:t>
+      </w:r>
+      <w:proofErr w:type="spellEnd"/>
+      <w:r>
+        <w:rPr>
+          <w:sz w:val="32"/>
+          <w:szCs w:val="32"/>
+        </w:rPr>
+        <w:t xml:space="preserve"> query </w:t>
+      </w:r>
+      <w:proofErr w:type="spellStart"/>
+      <w:r>
+        <w:rPr>
+          <w:sz w:val="32"/>
+          <w:szCs w:val="32"/>
+        </w:rPr>
+        <w:t>də</w:t>
+      </w:r>
+      <w:proofErr w:type="spellEnd"/>
+      <w:r>
+        <w:rPr>
+          <w:sz w:val="32"/>
+          <w:szCs w:val="32"/>
+        </w:rPr>
+        <w:t xml:space="preserve"> </w:t>
+      </w:r>
+      <w:r>
+        <w:rPr>
+          <w:b/>
+          <w:sz w:val="32"/>
+          <w:szCs w:val="32"/>
+        </w:rPr>
+        <w:t>LIKE</w:t>
+      </w:r>
+      <w:r>
+        <w:rPr>
+          <w:sz w:val="32"/>
+          <w:szCs w:val="32"/>
+          <w:lang w:val="az-Latn-AZ"/>
+        </w:rPr>
+        <w:t>-ın istifadə qaydasına baxaq.</w:t>
+      </w:r>
+    </w:p>
+    <w:p>
+      <w:pPr>
+        <w:tabs>
+          <w:tab w:val="left" w:pos="1091"/>
+        </w:tabs>
+        <w:rPr>
+          <w:sz w:val="32"/>
+          <w:szCs w:val="32"/>
+        </w:rPr>
+      </w:pPr>
+    </w:p>
+    <w:p>
+      <w:pPr>
+        <w:tabs>
+          <w:tab w:val="left" w:pos="1091"/>
+        </w:tabs>
+        <w:rPr>
+          <w:sz w:val="32"/>
+          <w:szCs w:val="32"/>
+        </w:rPr>
+      </w:pPr>
+      <w:proofErr w:type="spellStart"/>
+      <w:r>
+        <w:rPr>
+          <w:sz w:val="32"/>
+          <w:szCs w:val="32"/>
+        </w:rPr>
+        <w:t>gördüyünüz</w:t>
+      </w:r>
+      <w:proofErr w:type="spellEnd"/>
+      <w:r>
+        <w:rPr>
+          <w:sz w:val="32"/>
+          <w:szCs w:val="32"/>
+        </w:rPr>
+        <w:t xml:space="preserve"> </w:t>
+      </w:r>
+      <w:proofErr w:type="spellStart"/>
+      <w:r>
+        <w:rPr>
+          <w:sz w:val="32"/>
+          <w:szCs w:val="32"/>
+        </w:rPr>
+        <w:t>kimi</w:t>
+      </w:r>
+      <w:proofErr w:type="spellEnd"/>
+      <w:r>
+        <w:rPr>
+          <w:sz w:val="32"/>
+          <w:szCs w:val="32"/>
+        </w:rPr>
+        <w:t xml:space="preserve"> </w:t>
+      </w:r>
+      <w:proofErr w:type="spellStart"/>
+      <w:r>
+        <w:rPr>
+          <w:sz w:val="32"/>
+          <w:szCs w:val="32"/>
+        </w:rPr>
+        <w:t>yuxarıdakı</w:t>
+      </w:r>
+      <w:proofErr w:type="spellEnd"/>
+      <w:r>
+        <w:rPr>
+          <w:sz w:val="32"/>
+          <w:szCs w:val="32"/>
+        </w:rPr>
+        <w:t xml:space="preserve"> query </w:t>
+      </w:r>
+      <w:proofErr w:type="spellStart"/>
+      <w:r>
+        <w:rPr>
+          <w:sz w:val="32"/>
+          <w:szCs w:val="32"/>
+        </w:rPr>
+        <w:t>də</w:t>
+      </w:r>
+      <w:proofErr w:type="spellEnd"/>
+      <w:r>
+        <w:rPr>
+          <w:sz w:val="32"/>
+          <w:szCs w:val="32"/>
+        </w:rPr>
+        <w:t xml:space="preserve"> </w:t>
+      </w:r>
+      <w:proofErr w:type="spellStart"/>
+      <w:r>
+        <w:rPr>
+          <w:b/>
+          <w:sz w:val="32"/>
+          <w:szCs w:val="32"/>
+        </w:rPr>
+        <w:t>ename</w:t>
+      </w:r>
+      <w:proofErr w:type="spellEnd"/>
+      <w:r>
+        <w:rPr>
+          <w:b/>
+          <w:sz w:val="32"/>
+          <w:szCs w:val="32"/>
+        </w:rPr>
+        <w:t xml:space="preserve"> </w:t>
+      </w:r>
+      <w:proofErr w:type="spellStart"/>
+      <w:r>
+        <w:rPr>
+          <w:sz w:val="32"/>
+          <w:szCs w:val="32"/>
+        </w:rPr>
+        <w:t>sütununda</w:t>
+      </w:r>
+      <w:proofErr w:type="spellEnd"/>
+      <w:r>
+        <w:rPr>
+          <w:sz w:val="32"/>
+          <w:szCs w:val="32"/>
+        </w:rPr>
+        <w:t xml:space="preserve"> </w:t>
+      </w:r>
+      <w:proofErr w:type="spellStart"/>
+      <w:r>
+        <w:rPr>
+          <w:sz w:val="32"/>
+          <w:szCs w:val="32"/>
+        </w:rPr>
+        <w:t>hər</w:t>
+      </w:r>
+      <w:proofErr w:type="spellEnd"/>
+      <w:r>
+        <w:rPr>
+          <w:sz w:val="32"/>
+          <w:szCs w:val="32"/>
+        </w:rPr>
+        <w:t xml:space="preserve"> </w:t>
+      </w:r>
+      <w:proofErr w:type="spellStart"/>
+      <w:r>
+        <w:rPr>
+          <w:sz w:val="32"/>
+          <w:szCs w:val="32"/>
+        </w:rPr>
+        <w:t>hansı</w:t>
+      </w:r>
+      <w:proofErr w:type="spellEnd"/>
+      <w:r>
+        <w:rPr>
+          <w:sz w:val="32"/>
+          <w:szCs w:val="32"/>
+        </w:rPr>
+        <w:t xml:space="preserve"> </w:t>
+      </w:r>
+      <w:proofErr w:type="spellStart"/>
+      <w:r>
+        <w:rPr>
+          <w:sz w:val="32"/>
+          <w:szCs w:val="32"/>
+        </w:rPr>
+        <w:t>biryerdə</w:t>
+      </w:r>
+      <w:proofErr w:type="spellEnd"/>
+      <w:r>
+        <w:rPr>
+          <w:sz w:val="32"/>
+          <w:szCs w:val="32"/>
+        </w:rPr>
+        <w:t xml:space="preserve"> </w:t>
+      </w:r>
+      <w:r>
+        <w:rPr>
+          <w:b/>
+          <w:sz w:val="32"/>
+          <w:szCs w:val="32"/>
+        </w:rPr>
+        <w:t xml:space="preserve">O </w:t>
+      </w:r>
+      <w:proofErr w:type="spellStart"/>
+      <w:r>
+        <w:rPr>
+          <w:sz w:val="32"/>
+          <w:szCs w:val="32"/>
+        </w:rPr>
+        <w:t>dəyəri</w:t>
+      </w:r>
+      <w:proofErr w:type="spellEnd"/>
+      <w:r>
+        <w:rPr>
+          <w:sz w:val="32"/>
+          <w:szCs w:val="32"/>
+        </w:rPr>
+        <w:t xml:space="preserve"> </w:t>
+      </w:r>
+      <w:proofErr w:type="spellStart"/>
+      <w:r>
+        <w:rPr>
+          <w:sz w:val="32"/>
+          <w:szCs w:val="32"/>
+        </w:rPr>
+        <w:t>ilə</w:t>
+      </w:r>
+      <w:proofErr w:type="spellEnd"/>
+      <w:r>
+        <w:rPr>
+          <w:sz w:val="32"/>
+          <w:szCs w:val="32"/>
+        </w:rPr>
+        <w:t xml:space="preserve"> </w:t>
+      </w:r>
+      <w:proofErr w:type="spellStart"/>
+      <w:r>
+        <w:rPr>
+          <w:sz w:val="32"/>
+          <w:szCs w:val="32"/>
+        </w:rPr>
+        <w:t>başlayan</w:t>
+      </w:r>
+      <w:proofErr w:type="spellEnd"/>
+      <w:r>
+        <w:rPr>
+          <w:sz w:val="32"/>
+          <w:szCs w:val="32"/>
+        </w:rPr>
+        <w:t xml:space="preserve"> </w:t>
+      </w:r>
+      <w:proofErr w:type="spellStart"/>
+      <w:r>
+        <w:rPr>
+          <w:sz w:val="32"/>
+          <w:szCs w:val="32"/>
+        </w:rPr>
+        <w:t>sətirdəki</w:t>
+      </w:r>
+      <w:proofErr w:type="spellEnd"/>
+      <w:r>
+        <w:rPr>
+          <w:sz w:val="32"/>
+          <w:szCs w:val="32"/>
+        </w:rPr>
+        <w:t xml:space="preserve"> </w:t>
+      </w:r>
+      <w:proofErr w:type="spellStart"/>
+      <w:r>
+        <w:rPr>
+          <w:sz w:val="32"/>
+          <w:szCs w:val="32"/>
+        </w:rPr>
+        <w:t>məlumatları</w:t>
+      </w:r>
+      <w:proofErr w:type="spellEnd"/>
+      <w:r>
+        <w:rPr>
+          <w:sz w:val="32"/>
+          <w:szCs w:val="32"/>
+        </w:rPr>
+        <w:t xml:space="preserve"> </w:t>
+      </w:r>
+      <w:proofErr w:type="spellStart"/>
+      <w:r>
+        <w:rPr>
+          <w:sz w:val="32"/>
+          <w:szCs w:val="32"/>
+        </w:rPr>
+        <w:t>gətirmiş</w:t>
+      </w:r>
+      <w:proofErr w:type="spellEnd"/>
+      <w:r>
+        <w:rPr>
+          <w:sz w:val="32"/>
+          <w:szCs w:val="32"/>
+        </w:rPr>
+        <w:t xml:space="preserve"> </w:t>
+      </w:r>
+      <w:proofErr w:type="spellStart"/>
+      <w:r>
+        <w:rPr>
+          <w:sz w:val="32"/>
+          <w:szCs w:val="32"/>
+        </w:rPr>
+        <w:t>olduq</w:t>
+      </w:r>
+      <w:proofErr w:type="spellEnd"/>
+      <w:r>
+        <w:rPr>
+          <w:sz w:val="32"/>
+          <w:szCs w:val="32"/>
+        </w:rPr>
+        <w:t xml:space="preserve">. </w:t>
+      </w:r>
+      <w:proofErr w:type="spellStart"/>
+      <w:r>
+        <w:rPr>
+          <w:sz w:val="32"/>
+          <w:szCs w:val="32"/>
+        </w:rPr>
+        <w:t>Əgər</w:t>
+      </w:r>
+      <w:proofErr w:type="spellEnd"/>
+      <w:r>
+        <w:rPr>
+          <w:sz w:val="32"/>
+          <w:szCs w:val="32"/>
+        </w:rPr>
+        <w:t xml:space="preserve"> </w:t>
+      </w:r>
+      <w:r>
+        <w:rPr>
+          <w:b/>
+          <w:sz w:val="32"/>
+          <w:szCs w:val="32"/>
+        </w:rPr>
+        <w:t>%</w:t>
+      </w:r>
+      <w:r>
+        <w:rPr>
+          <w:sz w:val="32"/>
+          <w:szCs w:val="32"/>
+        </w:rPr>
+        <w:t>value</w:t>
+      </w:r>
+      <w:r>
+        <w:rPr>
+          <w:b/>
+          <w:sz w:val="32"/>
+          <w:szCs w:val="32"/>
+        </w:rPr>
+        <w:t xml:space="preserve">% </w:t>
+      </w:r>
+      <w:proofErr w:type="spellStart"/>
+      <w:r>
+        <w:rPr>
+          <w:sz w:val="32"/>
+          <w:szCs w:val="32"/>
+        </w:rPr>
+        <w:t>yazılıbsa</w:t>
+      </w:r>
+      <w:proofErr w:type="spellEnd"/>
+      <w:r>
+        <w:rPr>
+          <w:sz w:val="32"/>
+          <w:szCs w:val="32"/>
+        </w:rPr>
+        <w:t xml:space="preserve"> </w:t>
+      </w:r>
+      <w:proofErr w:type="spellStart"/>
+      <w:r>
+        <w:rPr>
+          <w:sz w:val="32"/>
+          <w:szCs w:val="32"/>
+        </w:rPr>
+        <w:t>bu</w:t>
+      </w:r>
+      <w:proofErr w:type="spellEnd"/>
+      <w:r>
+        <w:rPr>
+          <w:sz w:val="32"/>
+          <w:szCs w:val="32"/>
+        </w:rPr>
+        <w:t xml:space="preserve"> o </w:t>
+      </w:r>
+      <w:proofErr w:type="spellStart"/>
+      <w:r>
+        <w:rPr>
+          <w:sz w:val="32"/>
+          <w:szCs w:val="32"/>
+        </w:rPr>
+        <w:t>deməkdir</w:t>
+      </w:r>
+      <w:proofErr w:type="spellEnd"/>
+      <w:r>
+        <w:rPr>
+          <w:sz w:val="32"/>
+          <w:szCs w:val="32"/>
+        </w:rPr>
+        <w:t xml:space="preserve"> </w:t>
+      </w:r>
+      <w:proofErr w:type="spellStart"/>
+      <w:r>
+        <w:rPr>
+          <w:sz w:val="32"/>
+          <w:szCs w:val="32"/>
+        </w:rPr>
+        <w:t>ki</w:t>
+      </w:r>
+      <w:proofErr w:type="spellEnd"/>
+      <w:r>
+        <w:rPr>
+          <w:sz w:val="32"/>
+          <w:szCs w:val="32"/>
+        </w:rPr>
+        <w:t xml:space="preserve">, </w:t>
+      </w:r>
+      <w:proofErr w:type="spellStart"/>
+      <w:r>
+        <w:rPr>
+          <w:sz w:val="32"/>
+          <w:szCs w:val="32"/>
+        </w:rPr>
+        <w:t>hər</w:t>
+      </w:r>
+      <w:proofErr w:type="spellEnd"/>
+      <w:r>
+        <w:rPr>
+          <w:sz w:val="32"/>
+          <w:szCs w:val="32"/>
+        </w:rPr>
+        <w:t xml:space="preserve"> </w:t>
+      </w:r>
+      <w:proofErr w:type="spellStart"/>
+      <w:r>
+        <w:rPr>
+          <w:sz w:val="32"/>
+          <w:szCs w:val="32"/>
+        </w:rPr>
+        <w:t>hansı</w:t>
+      </w:r>
+      <w:proofErr w:type="spellEnd"/>
+      <w:r>
+        <w:rPr>
+          <w:sz w:val="32"/>
+          <w:szCs w:val="32"/>
+        </w:rPr>
+        <w:t xml:space="preserve"> </w:t>
+      </w:r>
+      <w:proofErr w:type="spellStart"/>
+      <w:r>
+        <w:rPr>
+          <w:sz w:val="32"/>
+          <w:szCs w:val="32"/>
+        </w:rPr>
+        <w:t>bir</w:t>
+      </w:r>
+      <w:proofErr w:type="spellEnd"/>
+      <w:r>
+        <w:rPr>
+          <w:sz w:val="32"/>
+          <w:szCs w:val="32"/>
+        </w:rPr>
+        <w:t xml:space="preserve"> </w:t>
+      </w:r>
+      <w:proofErr w:type="spellStart"/>
+      <w:r>
+        <w:rPr>
+          <w:sz w:val="32"/>
+          <w:szCs w:val="32"/>
+        </w:rPr>
+        <w:t>yerində</w:t>
+      </w:r>
+      <w:proofErr w:type="spellEnd"/>
+      <w:r>
+        <w:rPr>
+          <w:sz w:val="32"/>
+          <w:szCs w:val="32"/>
+        </w:rPr>
+        <w:t xml:space="preserve"> </w:t>
+      </w:r>
+      <w:proofErr w:type="spellStart"/>
+      <w:r>
+        <w:rPr>
+          <w:sz w:val="32"/>
+          <w:szCs w:val="32"/>
+        </w:rPr>
+        <w:t>fərqi</w:t>
+      </w:r>
+      <w:proofErr w:type="spellEnd"/>
+      <w:r>
+        <w:rPr>
+          <w:sz w:val="32"/>
+          <w:szCs w:val="32"/>
+        </w:rPr>
+        <w:t xml:space="preserve"> </w:t>
+      </w:r>
+      <w:proofErr w:type="spellStart"/>
+      <w:r>
+        <w:rPr>
+          <w:sz w:val="32"/>
+          <w:szCs w:val="32"/>
+        </w:rPr>
+        <w:t>yoxdur</w:t>
+      </w:r>
+      <w:proofErr w:type="spellEnd"/>
+      <w:r>
+        <w:rPr>
+          <w:sz w:val="32"/>
+          <w:szCs w:val="32"/>
+        </w:rPr>
+        <w:t xml:space="preserve"> </w:t>
+      </w:r>
+      <w:proofErr w:type="spellStart"/>
+      <w:r>
+        <w:rPr>
+          <w:sz w:val="32"/>
+          <w:szCs w:val="32"/>
+        </w:rPr>
+        <w:t>başda</w:t>
+      </w:r>
+      <w:proofErr w:type="spellEnd"/>
+      <w:r>
+        <w:rPr>
+          <w:sz w:val="32"/>
+          <w:szCs w:val="32"/>
+        </w:rPr>
+        <w:t xml:space="preserve"> </w:t>
+      </w:r>
+      <w:proofErr w:type="spellStart"/>
+      <w:r>
+        <w:rPr>
+          <w:sz w:val="32"/>
+          <w:szCs w:val="32"/>
+        </w:rPr>
+        <w:t>yaxud</w:t>
+      </w:r>
+      <w:proofErr w:type="spellEnd"/>
+      <w:r>
+        <w:rPr>
+          <w:sz w:val="32"/>
+          <w:szCs w:val="32"/>
+        </w:rPr>
+        <w:t xml:space="preserve"> </w:t>
+      </w:r>
+      <w:proofErr w:type="spellStart"/>
+      <w:r>
+        <w:rPr>
+          <w:sz w:val="32"/>
+          <w:szCs w:val="32"/>
+        </w:rPr>
+        <w:t>sonda</w:t>
+      </w:r>
+      <w:proofErr w:type="spellEnd"/>
+      <w:r>
+        <w:rPr>
+          <w:sz w:val="32"/>
+          <w:szCs w:val="32"/>
+        </w:rPr>
+        <w:t xml:space="preserve"> </w:t>
+      </w:r>
+      <w:proofErr w:type="spellStart"/>
+      <w:r>
+        <w:rPr>
+          <w:sz w:val="32"/>
+          <w:szCs w:val="32"/>
+        </w:rPr>
+        <w:t>olana</w:t>
+      </w:r>
+      <w:proofErr w:type="spellEnd"/>
+      <w:r>
+        <w:rPr>
+          <w:sz w:val="32"/>
+          <w:szCs w:val="32"/>
+        </w:rPr>
+        <w:t xml:space="preserve"> </w:t>
+      </w:r>
+      <w:proofErr w:type="spellStart"/>
+      <w:r>
+        <w:rPr>
+          <w:sz w:val="32"/>
+          <w:szCs w:val="32"/>
+        </w:rPr>
+        <w:t>görə</w:t>
+      </w:r>
+      <w:proofErr w:type="spellEnd"/>
+      <w:r>
+        <w:rPr>
+          <w:sz w:val="32"/>
+          <w:szCs w:val="32"/>
+        </w:rPr>
+        <w:t xml:space="preserve"> </w:t>
+      </w:r>
+      <w:proofErr w:type="spellStart"/>
+      <w:r>
+        <w:rPr>
+          <w:sz w:val="32"/>
+          <w:szCs w:val="32"/>
+        </w:rPr>
+        <w:t>axtarış</w:t>
+      </w:r>
+      <w:proofErr w:type="spellEnd"/>
+      <w:r>
+        <w:rPr>
+          <w:sz w:val="32"/>
+          <w:szCs w:val="32"/>
+        </w:rPr>
+        <w:t xml:space="preserve"> </w:t>
+      </w:r>
+      <w:proofErr w:type="spellStart"/>
+      <w:r>
+        <w:rPr>
+          <w:sz w:val="32"/>
+          <w:szCs w:val="32"/>
+        </w:rPr>
+        <w:t>edəcəkdir</w:t>
+      </w:r>
+      <w:proofErr w:type="spellEnd"/>
+      <w:r>
+        <w:rPr>
+          <w:sz w:val="32"/>
+          <w:szCs w:val="32"/>
+        </w:rPr>
+        <w:t>.</w:t>
+      </w:r>
+    </w:p>
+    <w:p>
+      <w:pPr>
+        <w:pStyle w:val="ListParagraph"/>
+        <w:tabs>
+          <w:tab w:val="left" w:pos="1091"/>
+        </w:tabs>
+        <w:ind w:left="1080"/>
+        <w:rPr>
+          <w:sz w:val="32"/>
+          <w:szCs w:val="32"/>
+        </w:rPr>
+      </w:pPr>
+    </w:p>
+    <w:p>
+      <w:pPr>
+        <w:pStyle w:val="ListParagraph"/>
+        <w:numPr>
+          <w:ilvl w:val="0"/>
+          <w:numId w:val="9"/>
+        </w:numPr>
+        <w:tabs>
+          <w:tab w:val="left" w:pos="1091"/>
+        </w:tabs>
+        <w:rPr>
+          <w:sz w:val="32"/>
+          <w:szCs w:val="32"/>
+        </w:rPr>
+      </w:pPr>
+      <w:r>
+        <w:rPr>
+          <w:noProof/>
+          <w:sz w:val="32"/>
+          <w:szCs w:val="32"/>
+        </w:rPr>
+        <w:drawing>
+          <wp:anchor distT="0" distB="0" distL="114300" distR="114300" simplePos="0" relativeHeight="251667456" behindDoc="0" locked="0" layoutInCell="1" allowOverlap="1">
+            <wp:simplePos x="0" y="0"/>
+            <wp:positionH relativeFrom="column">
+              <wp:posOffset>105106</wp:posOffset>
+            </wp:positionH>
+            <wp:positionV relativeFrom="paragraph">
+              <wp:posOffset>592897</wp:posOffset>
+            </wp:positionV>
+            <wp:extent cx="5943600" cy="1021080"/>
+            <wp:effectExtent l="0" t="0" r="0" b="7620"/>
+            <wp:wrapSquare wrapText="bothSides"/>
+            <wp:docPr id="12" name="Picture 12"/>
+            <wp:cNvGraphicFramePr>
+              <a:graphicFrameLocks xmlns:a="http://schemas.openxmlformats.org/drawingml/2006/main" noChangeAspect="1"/>
+            </wp:cNvGraphicFramePr>
+            <a:graphic xmlns:a="http://schemas.openxmlformats.org/drawingml/2006/main">
+              <a:graphicData uri="http://schemas.openxmlformats.org/drawingml/2006/picture">
+                <pic:pic xmlns:pic="http://schemas.openxmlformats.org/drawingml/2006/picture">
+                  <pic:nvPicPr>
+                    <pic:cNvPr id="12" name="6.jpg"/>
+                    <pic:cNvPicPr/>
+                  </pic:nvPicPr>
+                  <pic:blipFill>
+                    <a:blip r:embed="rId12" cstate="print">
+                      <a:extLst>
+                        <a:ext uri="{28A0092B-C50C-407E-A947-70E740481C1C}">
+                          <a14:useLocalDpi xmlns:a14="http://schemas.microsoft.com/office/drawing/2010/main" val="0"/>
+                        </a:ext>
+                      </a:extLst>
+                    </a:blip>
+                    <a:stretch>
+                      <a:fillRect/>
+                    </a:stretch>
+                  </pic:blipFill>
+                  <pic:spPr>
+                    <a:xfrm>
+                      <a:off x="0" y="0"/>
+                      <a:ext cx="5943600" cy="1021080"/>
+                    </a:xfrm>
+                    <a:prstGeom prst="rect">
+                      <a:avLst/>
+                    </a:prstGeom>
+                  </pic:spPr>
+                </pic:pic>
+              </a:graphicData>
+            </a:graphic>
+          </wp:anchor>
+        </w:drawing>
+      </w:r>
+      <w:proofErr w:type="spellStart"/>
+      <w:r>
+        <w:rPr>
+          <w:sz w:val="32"/>
+          <w:szCs w:val="32"/>
+        </w:rPr>
+        <w:t>Ən</w:t>
+      </w:r>
+      <w:proofErr w:type="spellEnd"/>
+      <w:r>
+        <w:rPr>
+          <w:sz w:val="32"/>
+          <w:szCs w:val="32"/>
+        </w:rPr>
+        <w:t xml:space="preserve"> </w:t>
+      </w:r>
+      <w:proofErr w:type="spellStart"/>
+      <w:r>
+        <w:rPr>
+          <w:sz w:val="32"/>
+          <w:szCs w:val="32"/>
+        </w:rPr>
+        <w:t>sonda</w:t>
+      </w:r>
+      <w:proofErr w:type="spellEnd"/>
+      <w:r>
+        <w:rPr>
+          <w:sz w:val="32"/>
+          <w:szCs w:val="32"/>
+        </w:rPr>
+        <w:t xml:space="preserve"> </w:t>
+      </w:r>
+      <w:proofErr w:type="spellStart"/>
+      <w:r>
+        <w:rPr>
+          <w:sz w:val="32"/>
+          <w:szCs w:val="32"/>
+        </w:rPr>
+        <w:t>isə</w:t>
+      </w:r>
+      <w:proofErr w:type="spellEnd"/>
+      <w:r>
+        <w:rPr>
+          <w:sz w:val="32"/>
+          <w:szCs w:val="32"/>
+        </w:rPr>
+        <w:t xml:space="preserve"> </w:t>
+      </w:r>
+      <w:proofErr w:type="spellStart"/>
+      <w:r>
+        <w:rPr>
+          <w:sz w:val="32"/>
+          <w:szCs w:val="32"/>
+        </w:rPr>
+        <w:t>adının</w:t>
+      </w:r>
+      <w:proofErr w:type="spellEnd"/>
+      <w:r>
+        <w:rPr>
+          <w:sz w:val="32"/>
+          <w:szCs w:val="32"/>
+        </w:rPr>
+        <w:t xml:space="preserve"> ilk </w:t>
+      </w:r>
+      <w:proofErr w:type="spellStart"/>
+      <w:r>
+        <w:rPr>
+          <w:sz w:val="32"/>
+          <w:szCs w:val="32"/>
+        </w:rPr>
+        <w:t>hərfi</w:t>
+      </w:r>
+      <w:proofErr w:type="spellEnd"/>
+      <w:r>
+        <w:rPr>
+          <w:sz w:val="32"/>
+          <w:szCs w:val="32"/>
+        </w:rPr>
+        <w:t xml:space="preserve"> </w:t>
+      </w:r>
+      <w:r>
+        <w:rPr>
+          <w:b/>
+          <w:sz w:val="32"/>
+          <w:szCs w:val="32"/>
+        </w:rPr>
+        <w:t xml:space="preserve">K </w:t>
+      </w:r>
+      <w:r>
+        <w:rPr>
+          <w:sz w:val="32"/>
+          <w:szCs w:val="32"/>
+        </w:rPr>
+        <w:t xml:space="preserve">son </w:t>
+      </w:r>
+      <w:proofErr w:type="spellStart"/>
+      <w:r>
+        <w:rPr>
+          <w:sz w:val="32"/>
+          <w:szCs w:val="32"/>
+        </w:rPr>
+        <w:t>hərfi</w:t>
+      </w:r>
+      <w:proofErr w:type="spellEnd"/>
+      <w:r>
+        <w:rPr>
+          <w:sz w:val="32"/>
+          <w:szCs w:val="32"/>
+        </w:rPr>
+        <w:t xml:space="preserve"> </w:t>
+      </w:r>
+      <w:proofErr w:type="spellStart"/>
+      <w:r>
+        <w:rPr>
+          <w:sz w:val="32"/>
+          <w:szCs w:val="32"/>
+        </w:rPr>
+        <w:t>isə</w:t>
+      </w:r>
+      <w:proofErr w:type="spellEnd"/>
+      <w:r>
+        <w:rPr>
+          <w:sz w:val="32"/>
+          <w:szCs w:val="32"/>
+        </w:rPr>
+        <w:t xml:space="preserve"> </w:t>
+      </w:r>
+      <w:r>
+        <w:rPr>
+          <w:b/>
+          <w:sz w:val="32"/>
+          <w:szCs w:val="32"/>
+        </w:rPr>
+        <w:t xml:space="preserve">G </w:t>
+      </w:r>
+      <w:proofErr w:type="spellStart"/>
+      <w:r>
+        <w:rPr>
+          <w:sz w:val="32"/>
+          <w:szCs w:val="32"/>
+        </w:rPr>
+        <w:t>ilə</w:t>
+      </w:r>
+      <w:proofErr w:type="spellEnd"/>
+      <w:r>
+        <w:rPr>
+          <w:sz w:val="32"/>
+          <w:szCs w:val="32"/>
+        </w:rPr>
+        <w:t xml:space="preserve"> </w:t>
+      </w:r>
+      <w:proofErr w:type="spellStart"/>
+      <w:r>
+        <w:rPr>
+          <w:sz w:val="32"/>
+          <w:szCs w:val="32"/>
+        </w:rPr>
+        <w:t>bitən</w:t>
+      </w:r>
+      <w:proofErr w:type="spellEnd"/>
+      <w:r>
+        <w:rPr>
+          <w:sz w:val="32"/>
+          <w:szCs w:val="32"/>
+        </w:rPr>
+        <w:t xml:space="preserve"> </w:t>
+      </w:r>
+      <w:proofErr w:type="spellStart"/>
+      <w:r>
+        <w:rPr>
+          <w:sz w:val="32"/>
+          <w:szCs w:val="32"/>
+        </w:rPr>
+        <w:t>dəyərə</w:t>
+      </w:r>
+      <w:proofErr w:type="spellEnd"/>
+      <w:r>
+        <w:rPr>
+          <w:sz w:val="32"/>
+          <w:szCs w:val="32"/>
+        </w:rPr>
+        <w:t xml:space="preserve"> </w:t>
+      </w:r>
+      <w:proofErr w:type="spellStart"/>
+      <w:r>
+        <w:rPr>
+          <w:sz w:val="32"/>
+          <w:szCs w:val="32"/>
+        </w:rPr>
+        <w:t>görə</w:t>
+      </w:r>
+      <w:proofErr w:type="spellEnd"/>
+      <w:r>
+        <w:rPr>
+          <w:sz w:val="32"/>
+          <w:szCs w:val="32"/>
+        </w:rPr>
+        <w:t xml:space="preserve"> </w:t>
+      </w:r>
+      <w:r>
+        <w:rPr>
+          <w:b/>
+          <w:sz w:val="32"/>
+          <w:szCs w:val="32"/>
+        </w:rPr>
+        <w:t>LIKE</w:t>
+      </w:r>
+      <w:r>
+        <w:rPr>
+          <w:sz w:val="32"/>
+          <w:szCs w:val="32"/>
+        </w:rPr>
+        <w:t>-</w:t>
+      </w:r>
+      <w:r>
+        <w:rPr>
+          <w:sz w:val="32"/>
+          <w:szCs w:val="32"/>
+          <w:lang w:val="az-Latn-AZ"/>
+        </w:rPr>
+        <w:t>ın istifadə qaydasına baxaq.</w:t>
+      </w:r>
+    </w:p>
+    <w:p>
+      <w:pPr>
+        <w:tabs>
+          <w:tab w:val="left" w:pos="1091"/>
+        </w:tabs>
+        <w:rPr>
+          <w:sz w:val="32"/>
+          <w:szCs w:val="32"/>
+        </w:rPr>
+      </w:pPr>
+    </w:p>
+    <w:p>
+      <w:pPr>
+        <w:tabs>
+          <w:tab w:val="left" w:pos="1091"/>
+        </w:tabs>
+        <w:rPr>
+          <w:sz w:val="32"/>
+          <w:szCs w:val="32"/>
+        </w:rPr>
+      </w:pPr>
+      <w:proofErr w:type="spellStart"/>
+      <w:r>
+        <w:rPr>
+          <w:sz w:val="32"/>
+          <w:szCs w:val="32"/>
+        </w:rPr>
+        <w:t>gördüyünüz</w:t>
+      </w:r>
+      <w:proofErr w:type="spellEnd"/>
+      <w:r>
+        <w:rPr>
+          <w:sz w:val="32"/>
+          <w:szCs w:val="32"/>
+        </w:rPr>
+        <w:t xml:space="preserve"> </w:t>
+      </w:r>
+      <w:proofErr w:type="spellStart"/>
+      <w:r>
+        <w:rPr>
+          <w:sz w:val="32"/>
+          <w:szCs w:val="32"/>
+        </w:rPr>
+        <w:t>kimi</w:t>
+      </w:r>
+      <w:proofErr w:type="spellEnd"/>
+      <w:r>
+        <w:rPr>
+          <w:sz w:val="32"/>
+          <w:szCs w:val="32"/>
+        </w:rPr>
+        <w:t xml:space="preserve"> </w:t>
+      </w:r>
+      <w:proofErr w:type="spellStart"/>
+      <w:r>
+        <w:rPr>
+          <w:sz w:val="32"/>
+          <w:szCs w:val="32"/>
+        </w:rPr>
+        <w:t>yuxarıdakı</w:t>
+      </w:r>
+      <w:proofErr w:type="spellEnd"/>
+      <w:r>
+        <w:rPr>
+          <w:sz w:val="32"/>
+          <w:szCs w:val="32"/>
+        </w:rPr>
+        <w:t xml:space="preserve"> query </w:t>
+      </w:r>
+      <w:proofErr w:type="spellStart"/>
+      <w:r>
+        <w:rPr>
+          <w:sz w:val="32"/>
+          <w:szCs w:val="32"/>
+        </w:rPr>
+        <w:t>də</w:t>
+      </w:r>
+      <w:proofErr w:type="spellEnd"/>
+      <w:r>
+        <w:rPr>
+          <w:sz w:val="32"/>
+          <w:szCs w:val="32"/>
+        </w:rPr>
+        <w:t xml:space="preserve"> </w:t>
+      </w:r>
+      <w:proofErr w:type="spellStart"/>
+      <w:r>
+        <w:rPr>
+          <w:b/>
+          <w:sz w:val="32"/>
+          <w:szCs w:val="32"/>
+        </w:rPr>
+        <w:t>ename</w:t>
+      </w:r>
+      <w:proofErr w:type="spellEnd"/>
+      <w:r>
+        <w:rPr>
+          <w:b/>
+          <w:sz w:val="32"/>
+          <w:szCs w:val="32"/>
+        </w:rPr>
+        <w:t xml:space="preserve"> </w:t>
+      </w:r>
+      <w:proofErr w:type="spellStart"/>
+      <w:r>
+        <w:rPr>
+          <w:sz w:val="32"/>
+          <w:szCs w:val="32"/>
+        </w:rPr>
+        <w:t>sütununda</w:t>
+      </w:r>
+      <w:proofErr w:type="spellEnd"/>
+      <w:r>
+        <w:rPr>
+          <w:sz w:val="32"/>
+          <w:szCs w:val="32"/>
+        </w:rPr>
+        <w:t xml:space="preserve"> </w:t>
+      </w:r>
+      <w:proofErr w:type="spellStart"/>
+      <w:r>
+        <w:rPr>
+          <w:sz w:val="32"/>
+          <w:szCs w:val="32"/>
+        </w:rPr>
+        <w:t>başlanğıc</w:t>
+      </w:r>
+      <w:proofErr w:type="spellEnd"/>
+      <w:r>
+        <w:rPr>
+          <w:sz w:val="32"/>
+          <w:szCs w:val="32"/>
+        </w:rPr>
+        <w:t xml:space="preserve"> </w:t>
+      </w:r>
+      <w:proofErr w:type="spellStart"/>
+      <w:r>
+        <w:rPr>
+          <w:sz w:val="32"/>
+          <w:szCs w:val="32"/>
+        </w:rPr>
+        <w:t>dəyəri</w:t>
+      </w:r>
+      <w:proofErr w:type="spellEnd"/>
+      <w:r>
+        <w:rPr>
+          <w:sz w:val="32"/>
+          <w:szCs w:val="32"/>
+        </w:rPr>
+        <w:t xml:space="preserve"> </w:t>
+      </w:r>
+      <w:r>
+        <w:rPr>
+          <w:b/>
+          <w:sz w:val="32"/>
+          <w:szCs w:val="32"/>
+        </w:rPr>
+        <w:t>K</w:t>
+      </w:r>
+      <w:r>
+        <w:rPr>
+          <w:sz w:val="32"/>
+          <w:szCs w:val="32"/>
+        </w:rPr>
+        <w:t xml:space="preserve">, </w:t>
+      </w:r>
+      <w:proofErr w:type="spellStart"/>
+      <w:r>
+        <w:rPr>
+          <w:sz w:val="32"/>
+          <w:szCs w:val="32"/>
+        </w:rPr>
+        <w:t>bitiş</w:t>
+      </w:r>
+      <w:proofErr w:type="spellEnd"/>
+      <w:r>
+        <w:rPr>
+          <w:sz w:val="32"/>
+          <w:szCs w:val="32"/>
+        </w:rPr>
+        <w:t xml:space="preserve"> </w:t>
+      </w:r>
+      <w:proofErr w:type="spellStart"/>
+      <w:r>
+        <w:rPr>
+          <w:sz w:val="32"/>
+          <w:szCs w:val="32"/>
+        </w:rPr>
+        <w:t>dəyəri</w:t>
+      </w:r>
+      <w:proofErr w:type="spellEnd"/>
+      <w:r>
+        <w:rPr>
+          <w:sz w:val="32"/>
+          <w:szCs w:val="32"/>
+        </w:rPr>
+        <w:t xml:space="preserve"> </w:t>
+      </w:r>
+      <w:proofErr w:type="spellStart"/>
+      <w:r>
+        <w:rPr>
+          <w:sz w:val="32"/>
+          <w:szCs w:val="32"/>
+        </w:rPr>
+        <w:t>isə</w:t>
+      </w:r>
+      <w:proofErr w:type="spellEnd"/>
+      <w:r>
+        <w:rPr>
+          <w:sz w:val="32"/>
+          <w:szCs w:val="32"/>
+        </w:rPr>
+        <w:t xml:space="preserve"> </w:t>
+      </w:r>
+      <w:r>
+        <w:rPr>
+          <w:b/>
+          <w:sz w:val="32"/>
+          <w:szCs w:val="32"/>
+        </w:rPr>
+        <w:t xml:space="preserve">G </w:t>
+      </w:r>
+      <w:proofErr w:type="spellStart"/>
+      <w:r>
+        <w:rPr>
+          <w:sz w:val="32"/>
+          <w:szCs w:val="32"/>
+        </w:rPr>
+        <w:t>ilə</w:t>
+      </w:r>
+      <w:proofErr w:type="spellEnd"/>
+      <w:r>
+        <w:rPr>
+          <w:sz w:val="32"/>
+          <w:szCs w:val="32"/>
+        </w:rPr>
+        <w:t xml:space="preserve"> </w:t>
+      </w:r>
+      <w:proofErr w:type="spellStart"/>
+      <w:r>
+        <w:rPr>
+          <w:sz w:val="32"/>
+          <w:szCs w:val="32"/>
+        </w:rPr>
+        <w:t>olan</w:t>
+      </w:r>
+      <w:proofErr w:type="spellEnd"/>
+      <w:r>
+        <w:rPr>
+          <w:sz w:val="32"/>
+          <w:szCs w:val="32"/>
+        </w:rPr>
+        <w:t xml:space="preserve"> </w:t>
+      </w:r>
+      <w:proofErr w:type="spellStart"/>
+      <w:r>
+        <w:rPr>
+          <w:sz w:val="32"/>
+          <w:szCs w:val="32"/>
+        </w:rPr>
+        <w:t>sətirdəki</w:t>
+      </w:r>
+      <w:proofErr w:type="spellEnd"/>
+      <w:r>
+        <w:rPr>
+          <w:sz w:val="32"/>
+          <w:szCs w:val="32"/>
+        </w:rPr>
+        <w:t xml:space="preserve"> </w:t>
+      </w:r>
+      <w:proofErr w:type="spellStart"/>
+      <w:r>
+        <w:rPr>
+          <w:sz w:val="32"/>
+          <w:szCs w:val="32"/>
+        </w:rPr>
+        <w:t>məlumatları</w:t>
+      </w:r>
+      <w:proofErr w:type="spellEnd"/>
+      <w:r>
+        <w:rPr>
+          <w:sz w:val="32"/>
+          <w:szCs w:val="32"/>
+        </w:rPr>
+        <w:t xml:space="preserve"> </w:t>
+      </w:r>
+      <w:proofErr w:type="spellStart"/>
+      <w:r>
+        <w:rPr>
+          <w:sz w:val="32"/>
+          <w:szCs w:val="32"/>
+        </w:rPr>
+        <w:t>gətirmiş</w:t>
+      </w:r>
+      <w:proofErr w:type="spellEnd"/>
+      <w:r>
+        <w:rPr>
+          <w:sz w:val="32"/>
+          <w:szCs w:val="32"/>
+        </w:rPr>
+        <w:t xml:space="preserve"> </w:t>
+      </w:r>
+      <w:proofErr w:type="spellStart"/>
+      <w:r>
+        <w:rPr>
+          <w:sz w:val="32"/>
+          <w:szCs w:val="32"/>
+        </w:rPr>
+        <w:t>olduq</w:t>
+      </w:r>
+      <w:proofErr w:type="spellEnd"/>
+      <w:r>
+        <w:rPr>
+          <w:sz w:val="32"/>
+          <w:szCs w:val="32"/>
+        </w:rPr>
+        <w:t>.</w:t>
+      </w:r>
+    </w:p>
+    <w:p>
+      <w:pPr>
+        <w:tabs>
+          <w:tab w:val="left" w:pos="1091"/>
+        </w:tabs>
+        <w:jc w:val="center"/>
+        <w:rPr>
+          <w:sz w:val="32"/>
+          <w:szCs w:val="32"/>
+        </w:rPr>
+      </w:pPr>
+    </w:p>
+    <w:p>
+      <w:pPr>
+        <w:tabs>
+          <w:tab w:val="left" w:pos="1091"/>
+        </w:tabs>
+        <w:jc w:val="center"/>
+        <w:rPr>
+          <w:b/>
+          <w:sz w:val="32"/>
+          <w:szCs w:val="32"/>
+        </w:rPr>
+      </w:pPr>
+      <w:r>
+        <w:rPr>
+          <w:b/>
+          <w:sz w:val="32"/>
+          <w:szCs w:val="32"/>
+        </w:rPr>
+        <w:t>underscore _</w:t>
+      </w:r>
+    </w:p>
+    <w:p>
+      <w:pPr>
+        <w:tabs>
+          <w:tab w:val="left" w:pos="1091"/>
+        </w:tabs>
+        <w:rPr>
+          <w:sz w:val="32"/>
+          <w:szCs w:val="32"/>
+          <w:lang w:val="az-Latn-AZ"/>
+        </w:rPr>
+      </w:pPr>
+      <w:r>
+        <w:rPr>
+          <w:sz w:val="32"/>
+          <w:szCs w:val="32"/>
+        </w:rPr>
+        <w:t xml:space="preserve">Bu </w:t>
+      </w:r>
+      <w:r>
+        <w:rPr>
+          <w:b/>
+          <w:sz w:val="32"/>
+          <w:szCs w:val="32"/>
+        </w:rPr>
+        <w:t xml:space="preserve">wildcard </w:t>
+      </w:r>
+      <w:r>
+        <w:rPr>
+          <w:sz w:val="32"/>
+          <w:szCs w:val="32"/>
+        </w:rPr>
+        <w:t>n</w:t>
+      </w:r>
+      <w:r>
+        <w:rPr>
+          <w:sz w:val="32"/>
+          <w:szCs w:val="32"/>
+          <w:lang w:val="az-Latn-AZ"/>
+        </w:rPr>
+        <w:t>övü isə tək bir simvola uyğun gələn sütundakı dəyərlərə görə sətirdəki məlumatları gətirməyimizə şərait yaradır.</w:t>
+      </w:r>
+    </w:p>
+    <w:p>
+      <w:pPr>
+        <w:pStyle w:val="ListParagraph"/>
+        <w:numPr>
+          <w:ilvl w:val="0"/>
+          <w:numId w:val="10"/>
+        </w:numPr>
+        <w:tabs>
+          <w:tab w:val="left" w:pos="1091"/>
+        </w:tabs>
+        <w:rPr>
+          <w:sz w:val="32"/>
+          <w:szCs w:val="32"/>
+          <w:lang w:val="az-Latn-AZ"/>
+        </w:rPr>
+      </w:pPr>
+      <w:r>
+        <w:rPr>
+          <w:noProof/>
+          <w:sz w:val="32"/>
+          <w:szCs w:val="32"/>
+          <w:lang w:val="az-Latn-AZ"/>
+        </w:rPr>
+        <w:lastRenderedPageBreak/>
+        <w:drawing>
+          <wp:anchor distT="0" distB="0" distL="114300" distR="114300" simplePos="0" relativeHeight="251668480" behindDoc="0" locked="0" layoutInCell="1" allowOverlap="1">
+            <wp:simplePos x="0" y="0"/>
+            <wp:positionH relativeFrom="column">
+              <wp:posOffset>130628</wp:posOffset>
+            </wp:positionH>
+            <wp:positionV relativeFrom="page">
+              <wp:posOffset>1723843</wp:posOffset>
+            </wp:positionV>
+            <wp:extent cx="5943600" cy="2452370"/>
+            <wp:effectExtent l="0" t="0" r="0" b="5080"/>
+            <wp:wrapSquare wrapText="bothSides"/>
+            <wp:docPr id="17" name="Picture 17"/>
+            <wp:cNvGraphicFramePr>
+              <a:graphicFrameLocks xmlns:a="http://schemas.openxmlformats.org/drawingml/2006/main" noChangeAspect="1"/>
+            </wp:cNvGraphicFramePr>
+            <a:graphic xmlns:a="http://schemas.openxmlformats.org/drawingml/2006/main">
+              <a:graphicData uri="http://schemas.openxmlformats.org/drawingml/2006/picture">
+                <pic:pic xmlns:pic="http://schemas.openxmlformats.org/drawingml/2006/picture">
+                  <pic:nvPicPr>
+                    <pic:cNvPr id="17" name="5.jpg"/>
+                    <pic:cNvPicPr/>
+                  </pic:nvPicPr>
+                  <pic:blipFill>
+                    <a:blip r:embed="rId13">
+                      <a:extLst>
+                        <a:ext uri="{28A0092B-C50C-407E-A947-70E740481C1C}">
+                          <a14:useLocalDpi xmlns:a14="http://schemas.microsoft.com/office/drawing/2010/main" val="0"/>
+                        </a:ext>
+                      </a:extLst>
+                    </a:blip>
+                    <a:stretch>
+                      <a:fillRect/>
+                    </a:stretch>
+                  </pic:blipFill>
+                  <pic:spPr>
+                    <a:xfrm>
+                      <a:off x="0" y="0"/>
+                      <a:ext cx="5943600" cy="2452370"/>
+                    </a:xfrm>
+                    <a:prstGeom prst="rect">
+                      <a:avLst/>
+                    </a:prstGeom>
+                  </pic:spPr>
+                </pic:pic>
+              </a:graphicData>
+            </a:graphic>
+          </wp:anchor>
+        </w:drawing>
+      </w:r>
+      <w:r>
+        <w:rPr>
+          <w:sz w:val="32"/>
+          <w:szCs w:val="32"/>
+          <w:lang w:val="az-Latn-AZ"/>
+        </w:rPr>
+        <w:t xml:space="preserve">Məsələn </w:t>
+      </w:r>
+      <w:r>
+        <w:rPr>
+          <w:b/>
+          <w:sz w:val="32"/>
+          <w:szCs w:val="32"/>
+          <w:lang w:val="az-Latn-AZ"/>
+        </w:rPr>
+        <w:t xml:space="preserve">emp </w:t>
+      </w:r>
+      <w:r>
+        <w:rPr>
+          <w:sz w:val="32"/>
+          <w:szCs w:val="32"/>
+          <w:lang w:val="az-Latn-AZ"/>
+        </w:rPr>
+        <w:t xml:space="preserve">table-ından </w:t>
+      </w:r>
+      <w:r>
+        <w:rPr>
+          <w:b/>
+          <w:sz w:val="32"/>
+          <w:szCs w:val="32"/>
+          <w:lang w:val="az-Latn-AZ"/>
+        </w:rPr>
+        <w:t xml:space="preserve">ename </w:t>
+      </w:r>
+      <w:r>
+        <w:rPr>
+          <w:sz w:val="32"/>
+          <w:szCs w:val="32"/>
+          <w:lang w:val="az-Latn-AZ"/>
+        </w:rPr>
+        <w:t xml:space="preserve">sütununda başlanğıc hərfi nə olur olsun, lakin ikinci hərfi </w:t>
+      </w:r>
+      <w:r>
+        <w:rPr>
+          <w:b/>
+          <w:sz w:val="32"/>
+          <w:szCs w:val="32"/>
+          <w:lang w:val="az-Latn-AZ"/>
+        </w:rPr>
+        <w:t xml:space="preserve">L </w:t>
+      </w:r>
+      <w:r>
+        <w:rPr>
+          <w:sz w:val="32"/>
+          <w:szCs w:val="32"/>
+          <w:lang w:val="az-Latn-AZ"/>
+        </w:rPr>
+        <w:t>ilə olan sütundakı dəyərlərə görə sətirdəki məlumatları gətirək.</w:t>
+      </w:r>
+    </w:p>
+    <w:p>
+      <w:pPr>
+        <w:tabs>
+          <w:tab w:val="left" w:pos="1091"/>
+        </w:tabs>
+        <w:rPr>
+          <w:sz w:val="32"/>
+          <w:szCs w:val="32"/>
+          <w:lang w:val="az-Latn-AZ"/>
+        </w:rPr>
+      </w:pPr>
+      <w:r>
+        <w:rPr>
+          <w:sz w:val="32"/>
+          <w:szCs w:val="32"/>
+          <w:lang w:val="az-Latn-AZ"/>
+        </w:rPr>
+        <w:t xml:space="preserve">gördüyünüz kimi </w:t>
+      </w:r>
+      <w:r>
+        <w:rPr>
+          <w:b/>
+          <w:sz w:val="32"/>
+          <w:szCs w:val="32"/>
+          <w:lang w:val="az-Latn-AZ"/>
+        </w:rPr>
+        <w:softHyphen/>
+        <w:t xml:space="preserve">_ </w:t>
+      </w:r>
+      <w:r>
+        <w:rPr>
+          <w:sz w:val="32"/>
+          <w:szCs w:val="32"/>
+          <w:lang w:val="az-Latn-AZ"/>
+        </w:rPr>
+        <w:t xml:space="preserve">istifadə edərək başlanğıc hərfi nə olursa olsun lakin ikinci hərfi </w:t>
+      </w:r>
+      <w:r>
+        <w:rPr>
+          <w:b/>
+          <w:sz w:val="32"/>
+          <w:szCs w:val="32"/>
+          <w:lang w:val="az-Latn-AZ"/>
+        </w:rPr>
+        <w:t xml:space="preserve">L </w:t>
+      </w:r>
+      <w:r>
+        <w:rPr>
+          <w:sz w:val="32"/>
+          <w:szCs w:val="32"/>
+          <w:lang w:val="az-Latn-AZ"/>
+        </w:rPr>
+        <w:t>ilə başlayan sütundakı dəyərlərə görə sətirdəki məlumatları gətirmiş olduq.</w:t>
+      </w:r>
       <w:bookmarkStart w:id="0" w:name="_GoBack"/>
       <w:bookmarkEnd w:id="0"/>
+    </w:p>
+    <w:p>
+      <w:pPr>
+        <w:tabs>
+          <w:tab w:val="left" w:pos="1091"/>
+        </w:tabs>
+        <w:rPr>
+          <w:sz w:val="32"/>
+          <w:szCs w:val="32"/>
+        </w:rPr>
+      </w:pPr>
+    </w:p>
+    <w:p>
+      <w:pPr>
+        <w:tabs>
+          <w:tab w:val="left" w:pos="1091"/>
+        </w:tabs>
+        <w:rPr>
+          <w:sz w:val="32"/>
+          <w:szCs w:val="32"/>
+          <w:lang w:val="az-Latn-AZ"/>
+        </w:rPr>
+      </w:pPr>
+    </w:p>
+    <w:p>
+      <w:pPr>
+        <w:tabs>
+          <w:tab w:val="left" w:pos="1091"/>
+        </w:tabs>
+        <w:rPr>
+          <w:sz w:val="32"/>
+          <w:szCs w:val="32"/>
+          <w:lang w:val="az-Latn-AZ"/>
+        </w:rPr>
+      </w:pPr>
+    </w:p>
+    <w:p>
+      <w:pPr>
+        <w:tabs>
+          <w:tab w:val="left" w:pos="1091"/>
+        </w:tabs>
+        <w:rPr>
+          <w:sz w:val="32"/>
+          <w:szCs w:val="32"/>
+          <w:lang w:val="az-Latn-AZ"/>
+        </w:rPr>
+      </w:pPr>
     </w:p>
     <w:sectPr>
       <w:pgSz w:w="12240" w:h="15840"/>
@@ -873,8 +4304,207 @@
 </file>
 
 <file path=word/numbering.xml><?xml version="1.0" encoding="utf-8"?>
-<w:numbering xmlns:wpc="http://schemas.microsoft.com/office/word/2010/wordprocessingCanvas" xmlns:cx="http://schemas.microsoft.com/office/drawing/2014/chartex" xmlns:mc="http://schemas.openxmlformats.org/markup-compatibility/2006" xmlns:o="urn:schemas-microsoft-com:office:office" xmlns:r="http://schemas.openxmlformats.org/officeDocument/2006/relationships" xmlns:m="http://schemas.openxmlformats.org/officeDocument/2006/math" xmlns:v="urn:schemas-microsoft-com:vml" xmlns:wp14="http://schemas.microsoft.com/office/word/2010/wordprocessingDrawing" xmlns:wp="http://schemas.openxmlformats.org/drawingml/2006/wordprocessingDrawing" xmlns:w10="urn:schemas-microsoft-com:office:word" xmlns:w="http://schemas.openxmlformats.org/wordprocessingml/2006/main" xmlns:w14="http://schemas.microsoft.com/office/word/2010/wordml" xmlns:w15="http://schemas.microsoft.com/office/word/2012/wordml" xmlns:w16se="http://schemas.microsoft.com/office/word/2015/wordml/symex" xmlns:wpg="http://schemas.microsoft.com/office/word/2010/wordprocessingGroup" xmlns:wpi="http://schemas.microsoft.com/office/word/2010/wordprocessingInk" xmlns:wne="http://schemas.microsoft.com/office/word/2006/wordml" xmlns:wps="http://schemas.microsoft.com/office/word/2010/wordprocessingShape" mc:Ignorable="w14 w15 w16se wp14">
+<w:numbering xmlns:wpc="http://schemas.microsoft.com/office/word/2010/wordprocessingCanvas" xmlns:cx="http://schemas.microsoft.com/office/drawing/2014/chartex" xmlns:cx1="http://schemas.microsoft.com/office/drawing/2015/9/8/chartex" xmlns:cx2="http://schemas.microsoft.com/office/drawing/2015/10/21/chartex" xmlns:cx3="http://schemas.microsoft.com/office/drawing/2016/5/9/chartex" xmlns:cx4="http://schemas.microsoft.com/office/drawing/2016/5/10/chartex" xmlns:cx5="http://schemas.microsoft.com/office/drawing/2016/5/11/chartex" xmlns:cx6="http://schemas.microsoft.com/office/drawing/2016/5/12/chartex" xmlns:cx7="http://schemas.microsoft.com/office/drawing/2016/5/13/chartex" xmlns:cx8="http://schemas.microsoft.com/office/drawing/2016/5/14/chartex" xmlns:mc="http://schemas.openxmlformats.org/markup-compatibility/2006" xmlns:aink="http://schemas.microsoft.com/office/drawing/2016/ink" xmlns:am3d="http://schemas.microsoft.com/office/drawing/2017/model3d" xmlns:o="urn:schemas-microsoft-com:office:office" xmlns:r="http://schemas.openxmlformats.org/officeDocument/2006/relationships" xmlns:m="http://schemas.openxmlformats.org/officeDocument/2006/math" xmlns:v="urn:schemas-microsoft-com:vml" xmlns:wp14="http://schemas.microsoft.com/office/word/2010/wordprocessingDrawing" xmlns:wp="http://schemas.openxmlformats.org/drawingml/2006/wordprocessingDrawing" xmlns:w10="urn:schemas-microsoft-com:office:word" xmlns:w="http://schemas.openxmlformats.org/wordprocessingml/2006/main" xmlns:w14="http://schemas.microsoft.com/office/word/2010/wordml" xmlns:w15="http://schemas.microsoft.com/office/word/2012/wordml" xmlns:w16cid="http://schemas.microsoft.com/office/word/2016/wordml/cid" xmlns:w16se="http://schemas.microsoft.com/office/word/2015/wordml/symex" xmlns:wpg="http://schemas.microsoft.com/office/word/2010/wordprocessingGroup" xmlns:wpi="http://schemas.microsoft.com/office/word/2010/wordprocessingInk" xmlns:wne="http://schemas.microsoft.com/office/word/2006/wordml" xmlns:wps="http://schemas.microsoft.com/office/word/2010/wordprocessingShape" mc:Ignorable="w14 w15 w16se w16cid wp14">
   <w:abstractNum w:abstractNumId="0" w15:restartNumberingAfterBreak="0">
+    <w:nsid w:val="00FC7C18"/>
+    <w:multiLevelType w:val="hybridMultilevel"/>
+    <w:tmpl w:val="F36ADD74"/>
+    <w:lvl w:ilvl="0" w:tplc="04090017">
+      <w:start w:val="1"/>
+      <w:numFmt w:val="lowerLetter"/>
+      <w:lvlText w:val="%1)"/>
+      <w:lvlJc w:val="left"/>
+      <w:pPr>
+        <w:ind w:left="720" w:hanging="360"/>
+      </w:pPr>
+    </w:lvl>
+    <w:lvl w:ilvl="1" w:tplc="04090019" w:tentative="1">
+      <w:start w:val="1"/>
+      <w:numFmt w:val="lowerLetter"/>
+      <w:lvlText w:val="%2."/>
+      <w:lvlJc w:val="left"/>
+      <w:pPr>
+        <w:ind w:left="1440" w:hanging="360"/>
+      </w:pPr>
+    </w:lvl>
+    <w:lvl w:ilvl="2" w:tplc="0409001B" w:tentative="1">
+      <w:start w:val="1"/>
+      <w:numFmt w:val="lowerRoman"/>
+      <w:lvlText w:val="%3."/>
+      <w:lvlJc w:val="right"/>
+      <w:pPr>
+        <w:ind w:left="2160" w:hanging="180"/>
+      </w:pPr>
+    </w:lvl>
+    <w:lvl w:ilvl="3" w:tplc="0409000F" w:tentative="1">
+      <w:start w:val="1"/>
+      <w:numFmt w:val="decimal"/>
+      <w:lvlText w:val="%4."/>
+      <w:lvlJc w:val="left"/>
+      <w:pPr>
+        <w:ind w:left="2880" w:hanging="360"/>
+      </w:pPr>
+    </w:lvl>
+    <w:lvl w:ilvl="4" w:tplc="04090019" w:tentative="1">
+      <w:start w:val="1"/>
+      <w:numFmt w:val="lowerLetter"/>
+      <w:lvlText w:val="%5."/>
+      <w:lvlJc w:val="left"/>
+      <w:pPr>
+        <w:ind w:left="3600" w:hanging="360"/>
+      </w:pPr>
+    </w:lvl>
+    <w:lvl w:ilvl="5" w:tplc="0409001B" w:tentative="1">
+      <w:start w:val="1"/>
+      <w:numFmt w:val="lowerRoman"/>
+      <w:lvlText w:val="%6."/>
+      <w:lvlJc w:val="right"/>
+      <w:pPr>
+        <w:ind w:left="4320" w:hanging="180"/>
+      </w:pPr>
+    </w:lvl>
+    <w:lvl w:ilvl="6" w:tplc="0409000F" w:tentative="1">
+      <w:start w:val="1"/>
+      <w:numFmt w:val="decimal"/>
+      <w:lvlText w:val="%7."/>
+      <w:lvlJc w:val="left"/>
+      <w:pPr>
+        <w:ind w:left="5040" w:hanging="360"/>
+      </w:pPr>
+    </w:lvl>
+    <w:lvl w:ilvl="7" w:tplc="04090019" w:tentative="1">
+      <w:start w:val="1"/>
+      <w:numFmt w:val="lowerLetter"/>
+      <w:lvlText w:val="%8."/>
+      <w:lvlJc w:val="left"/>
+      <w:pPr>
+        <w:ind w:left="5760" w:hanging="360"/>
+      </w:pPr>
+    </w:lvl>
+    <w:lvl w:ilvl="8" w:tplc="0409001B" w:tentative="1">
+      <w:start w:val="1"/>
+      <w:numFmt w:val="lowerRoman"/>
+      <w:lvlText w:val="%9."/>
+      <w:lvlJc w:val="right"/>
+      <w:pPr>
+        <w:ind w:left="6480" w:hanging="180"/>
+      </w:pPr>
+    </w:lvl>
+  </w:abstractNum>
+  <w:abstractNum w:abstractNumId="1" w15:restartNumberingAfterBreak="0">
+    <w:nsid w:val="06175073"/>
+    <w:multiLevelType w:val="hybridMultilevel"/>
+    <w:tmpl w:val="01B2834E"/>
+    <w:lvl w:ilvl="0" w:tplc="04090001">
+      <w:start w:val="1"/>
+      <w:numFmt w:val="bullet"/>
+      <w:lvlText w:val=""/>
+      <w:lvlJc w:val="left"/>
+      <w:pPr>
+        <w:ind w:left="1440" w:hanging="360"/>
+      </w:pPr>
+      <w:rPr>
+        <w:rFonts w:ascii="Symbol" w:hAnsi="Symbol" w:hint="default"/>
+      </w:rPr>
+    </w:lvl>
+    <w:lvl w:ilvl="1" w:tplc="04090003" w:tentative="1">
+      <w:start w:val="1"/>
+      <w:numFmt w:val="bullet"/>
+      <w:lvlText w:val="o"/>
+      <w:lvlJc w:val="left"/>
+      <w:pPr>
+        <w:ind w:left="2160" w:hanging="360"/>
+      </w:pPr>
+      <w:rPr>
+        <w:rFonts w:ascii="Courier New" w:hAnsi="Courier New" w:cs="Courier New" w:hint="default"/>
+      </w:rPr>
+    </w:lvl>
+    <w:lvl w:ilvl="2" w:tplc="04090005" w:tentative="1">
+      <w:start w:val="1"/>
+      <w:numFmt w:val="bullet"/>
+      <w:lvlText w:val=""/>
+      <w:lvlJc w:val="left"/>
+      <w:pPr>
+        <w:ind w:left="2880" w:hanging="360"/>
+      </w:pPr>
+      <w:rPr>
+        <w:rFonts w:ascii="Wingdings" w:hAnsi="Wingdings" w:hint="default"/>
+      </w:rPr>
+    </w:lvl>
+    <w:lvl w:ilvl="3" w:tplc="04090001" w:tentative="1">
+      <w:start w:val="1"/>
+      <w:numFmt w:val="bullet"/>
+      <w:lvlText w:val=""/>
+      <w:lvlJc w:val="left"/>
+      <w:pPr>
+        <w:ind w:left="3600" w:hanging="360"/>
+      </w:pPr>
+      <w:rPr>
+        <w:rFonts w:ascii="Symbol" w:hAnsi="Symbol" w:hint="default"/>
+      </w:rPr>
+    </w:lvl>
+    <w:lvl w:ilvl="4" w:tplc="04090003" w:tentative="1">
+      <w:start w:val="1"/>
+      <w:numFmt w:val="bullet"/>
+      <w:lvlText w:val="o"/>
+      <w:lvlJc w:val="left"/>
+      <w:pPr>
+        <w:ind w:left="4320" w:hanging="360"/>
+      </w:pPr>
+      <w:rPr>
+        <w:rFonts w:ascii="Courier New" w:hAnsi="Courier New" w:cs="Courier New" w:hint="default"/>
+      </w:rPr>
+    </w:lvl>
+    <w:lvl w:ilvl="5" w:tplc="04090005" w:tentative="1">
+      <w:start w:val="1"/>
+      <w:numFmt w:val="bullet"/>
+      <w:lvlText w:val=""/>
+      <w:lvlJc w:val="left"/>
+      <w:pPr>
+        <w:ind w:left="5040" w:hanging="360"/>
+      </w:pPr>
+      <w:rPr>
+        <w:rFonts w:ascii="Wingdings" w:hAnsi="Wingdings" w:hint="default"/>
+      </w:rPr>
+    </w:lvl>
+    <w:lvl w:ilvl="6" w:tplc="04090001" w:tentative="1">
+      <w:start w:val="1"/>
+      <w:numFmt w:val="bullet"/>
+      <w:lvlText w:val=""/>
+      <w:lvlJc w:val="left"/>
+      <w:pPr>
+        <w:ind w:left="5760" w:hanging="360"/>
+      </w:pPr>
+      <w:rPr>
+        <w:rFonts w:ascii="Symbol" w:hAnsi="Symbol" w:hint="default"/>
+      </w:rPr>
+    </w:lvl>
+    <w:lvl w:ilvl="7" w:tplc="04090003" w:tentative="1">
+      <w:start w:val="1"/>
+      <w:numFmt w:val="bullet"/>
+      <w:lvlText w:val="o"/>
+      <w:lvlJc w:val="left"/>
+      <w:pPr>
+        <w:ind w:left="6480" w:hanging="360"/>
+      </w:pPr>
+      <w:rPr>
+        <w:rFonts w:ascii="Courier New" w:hAnsi="Courier New" w:cs="Courier New" w:hint="default"/>
+      </w:rPr>
+    </w:lvl>
+    <w:lvl w:ilvl="8" w:tplc="04090005" w:tentative="1">
+      <w:start w:val="1"/>
+      <w:numFmt w:val="bullet"/>
+      <w:lvlText w:val=""/>
+      <w:lvlJc w:val="left"/>
+      <w:pPr>
+        <w:ind w:left="7200" w:hanging="360"/>
+      </w:pPr>
+      <w:rPr>
+        <w:rFonts w:ascii="Wingdings" w:hAnsi="Wingdings" w:hint="default"/>
+      </w:rPr>
+    </w:lvl>
+  </w:abstractNum>
+  <w:abstractNum w:abstractNumId="2" w15:restartNumberingAfterBreak="0">
     <w:nsid w:val="077A75D8"/>
     <w:multiLevelType w:val="hybridMultilevel"/>
     <w:tmpl w:val="BC023214"/>
@@ -960,7 +4590,93 @@
       </w:pPr>
     </w:lvl>
   </w:abstractNum>
-  <w:abstractNum w:abstractNumId="1" w15:restartNumberingAfterBreak="0">
+  <w:abstractNum w:abstractNumId="3" w15:restartNumberingAfterBreak="0">
+    <w:nsid w:val="2DA8428F"/>
+    <w:multiLevelType w:val="hybridMultilevel"/>
+    <w:tmpl w:val="48A41E78"/>
+    <w:lvl w:ilvl="0" w:tplc="04090017">
+      <w:start w:val="1"/>
+      <w:numFmt w:val="lowerLetter"/>
+      <w:lvlText w:val="%1)"/>
+      <w:lvlJc w:val="left"/>
+      <w:pPr>
+        <w:ind w:left="720" w:hanging="360"/>
+      </w:pPr>
+    </w:lvl>
+    <w:lvl w:ilvl="1" w:tplc="04090019" w:tentative="1">
+      <w:start w:val="1"/>
+      <w:numFmt w:val="lowerLetter"/>
+      <w:lvlText w:val="%2."/>
+      <w:lvlJc w:val="left"/>
+      <w:pPr>
+        <w:ind w:left="1440" w:hanging="360"/>
+      </w:pPr>
+    </w:lvl>
+    <w:lvl w:ilvl="2" w:tplc="0409001B" w:tentative="1">
+      <w:start w:val="1"/>
+      <w:numFmt w:val="lowerRoman"/>
+      <w:lvlText w:val="%3."/>
+      <w:lvlJc w:val="right"/>
+      <w:pPr>
+        <w:ind w:left="2160" w:hanging="180"/>
+      </w:pPr>
+    </w:lvl>
+    <w:lvl w:ilvl="3" w:tplc="0409000F" w:tentative="1">
+      <w:start w:val="1"/>
+      <w:numFmt w:val="decimal"/>
+      <w:lvlText w:val="%4."/>
+      <w:lvlJc w:val="left"/>
+      <w:pPr>
+        <w:ind w:left="2880" w:hanging="360"/>
+      </w:pPr>
+    </w:lvl>
+    <w:lvl w:ilvl="4" w:tplc="04090019" w:tentative="1">
+      <w:start w:val="1"/>
+      <w:numFmt w:val="lowerLetter"/>
+      <w:lvlText w:val="%5."/>
+      <w:lvlJc w:val="left"/>
+      <w:pPr>
+        <w:ind w:left="3600" w:hanging="360"/>
+      </w:pPr>
+    </w:lvl>
+    <w:lvl w:ilvl="5" w:tplc="0409001B" w:tentative="1">
+      <w:start w:val="1"/>
+      <w:numFmt w:val="lowerRoman"/>
+      <w:lvlText w:val="%6."/>
+      <w:lvlJc w:val="right"/>
+      <w:pPr>
+        <w:ind w:left="4320" w:hanging="180"/>
+      </w:pPr>
+    </w:lvl>
+    <w:lvl w:ilvl="6" w:tplc="0409000F" w:tentative="1">
+      <w:start w:val="1"/>
+      <w:numFmt w:val="decimal"/>
+      <w:lvlText w:val="%7."/>
+      <w:lvlJc w:val="left"/>
+      <w:pPr>
+        <w:ind w:left="5040" w:hanging="360"/>
+      </w:pPr>
+    </w:lvl>
+    <w:lvl w:ilvl="7" w:tplc="04090019" w:tentative="1">
+      <w:start w:val="1"/>
+      <w:numFmt w:val="lowerLetter"/>
+      <w:lvlText w:val="%8."/>
+      <w:lvlJc w:val="left"/>
+      <w:pPr>
+        <w:ind w:left="5760" w:hanging="360"/>
+      </w:pPr>
+    </w:lvl>
+    <w:lvl w:ilvl="8" w:tplc="0409001B" w:tentative="1">
+      <w:start w:val="1"/>
+      <w:numFmt w:val="lowerRoman"/>
+      <w:lvlText w:val="%9."/>
+      <w:lvlJc w:val="right"/>
+      <w:pPr>
+        <w:ind w:left="6480" w:hanging="180"/>
+      </w:pPr>
+    </w:lvl>
+  </w:abstractNum>
+  <w:abstractNum w:abstractNumId="4" w15:restartNumberingAfterBreak="0">
     <w:nsid w:val="3D714613"/>
     <w:multiLevelType w:val="hybridMultilevel"/>
     <w:tmpl w:val="B07294F8"/>
@@ -1046,7 +4762,93 @@
       </w:pPr>
     </w:lvl>
   </w:abstractNum>
-  <w:abstractNum w:abstractNumId="2" w15:restartNumberingAfterBreak="0">
+  <w:abstractNum w:abstractNumId="5" w15:restartNumberingAfterBreak="0">
+    <w:nsid w:val="471111F3"/>
+    <w:multiLevelType w:val="hybridMultilevel"/>
+    <w:tmpl w:val="90A6A468"/>
+    <w:lvl w:ilvl="0" w:tplc="04090017">
+      <w:start w:val="1"/>
+      <w:numFmt w:val="lowerLetter"/>
+      <w:lvlText w:val="%1)"/>
+      <w:lvlJc w:val="left"/>
+      <w:pPr>
+        <w:ind w:left="1440" w:hanging="360"/>
+      </w:pPr>
+    </w:lvl>
+    <w:lvl w:ilvl="1" w:tplc="04090019" w:tentative="1">
+      <w:start w:val="1"/>
+      <w:numFmt w:val="lowerLetter"/>
+      <w:lvlText w:val="%2."/>
+      <w:lvlJc w:val="left"/>
+      <w:pPr>
+        <w:ind w:left="2160" w:hanging="360"/>
+      </w:pPr>
+    </w:lvl>
+    <w:lvl w:ilvl="2" w:tplc="0409001B" w:tentative="1">
+      <w:start w:val="1"/>
+      <w:numFmt w:val="lowerRoman"/>
+      <w:lvlText w:val="%3."/>
+      <w:lvlJc w:val="right"/>
+      <w:pPr>
+        <w:ind w:left="2880" w:hanging="180"/>
+      </w:pPr>
+    </w:lvl>
+    <w:lvl w:ilvl="3" w:tplc="0409000F" w:tentative="1">
+      <w:start w:val="1"/>
+      <w:numFmt w:val="decimal"/>
+      <w:lvlText w:val="%4."/>
+      <w:lvlJc w:val="left"/>
+      <w:pPr>
+        <w:ind w:left="3600" w:hanging="360"/>
+      </w:pPr>
+    </w:lvl>
+    <w:lvl w:ilvl="4" w:tplc="04090019" w:tentative="1">
+      <w:start w:val="1"/>
+      <w:numFmt w:val="lowerLetter"/>
+      <w:lvlText w:val="%5."/>
+      <w:lvlJc w:val="left"/>
+      <w:pPr>
+        <w:ind w:left="4320" w:hanging="360"/>
+      </w:pPr>
+    </w:lvl>
+    <w:lvl w:ilvl="5" w:tplc="0409001B" w:tentative="1">
+      <w:start w:val="1"/>
+      <w:numFmt w:val="lowerRoman"/>
+      <w:lvlText w:val="%6."/>
+      <w:lvlJc w:val="right"/>
+      <w:pPr>
+        <w:ind w:left="5040" w:hanging="180"/>
+      </w:pPr>
+    </w:lvl>
+    <w:lvl w:ilvl="6" w:tplc="0409000F" w:tentative="1">
+      <w:start w:val="1"/>
+      <w:numFmt w:val="decimal"/>
+      <w:lvlText w:val="%7."/>
+      <w:lvlJc w:val="left"/>
+      <w:pPr>
+        <w:ind w:left="5760" w:hanging="360"/>
+      </w:pPr>
+    </w:lvl>
+    <w:lvl w:ilvl="7" w:tplc="04090019" w:tentative="1">
+      <w:start w:val="1"/>
+      <w:numFmt w:val="lowerLetter"/>
+      <w:lvlText w:val="%8."/>
+      <w:lvlJc w:val="left"/>
+      <w:pPr>
+        <w:ind w:left="6480" w:hanging="360"/>
+      </w:pPr>
+    </w:lvl>
+    <w:lvl w:ilvl="8" w:tplc="0409001B" w:tentative="1">
+      <w:start w:val="1"/>
+      <w:numFmt w:val="lowerRoman"/>
+      <w:lvlText w:val="%9."/>
+      <w:lvlJc w:val="right"/>
+      <w:pPr>
+        <w:ind w:left="7200" w:hanging="180"/>
+      </w:pPr>
+    </w:lvl>
+  </w:abstractNum>
+  <w:abstractNum w:abstractNumId="6" w15:restartNumberingAfterBreak="0">
     <w:nsid w:val="4BD57E67"/>
     <w:multiLevelType w:val="hybridMultilevel"/>
     <w:tmpl w:val="0EAC3924"/>
@@ -1132,14 +4934,14 @@
       </w:pPr>
     </w:lvl>
   </w:abstractNum>
-  <w:abstractNum w:abstractNumId="3" w15:restartNumberingAfterBreak="0">
-    <w:nsid w:val="6A51010D"/>
+  <w:abstractNum w:abstractNumId="7" w15:restartNumberingAfterBreak="0">
+    <w:nsid w:val="54225B7D"/>
     <w:multiLevelType w:val="hybridMultilevel"/>
-    <w:tmpl w:val="B07294F8"/>
-    <w:lvl w:ilvl="0" w:tplc="0409000F">
-      <w:start w:val="1"/>
-      <w:numFmt w:val="decimal"/>
-      <w:lvlText w:val="%1."/>
+    <w:tmpl w:val="034CF1E8"/>
+    <w:lvl w:ilvl="0" w:tplc="04090017">
+      <w:start w:val="1"/>
+      <w:numFmt w:val="lowerLetter"/>
+      <w:lvlText w:val="%1)"/>
       <w:lvlJc w:val="left"/>
       <w:pPr>
         <w:ind w:left="720" w:hanging="360"/>
@@ -1218,23 +5020,213 @@
       </w:pPr>
     </w:lvl>
   </w:abstractNum>
+  <w:abstractNum w:abstractNumId="8" w15:restartNumberingAfterBreak="0">
+    <w:nsid w:val="5D0300CE"/>
+    <w:multiLevelType w:val="hybridMultilevel"/>
+    <w:tmpl w:val="E7C88006"/>
+    <w:lvl w:ilvl="0" w:tplc="0409000F">
+      <w:start w:val="1"/>
+      <w:numFmt w:val="decimal"/>
+      <w:lvlText w:val="%1."/>
+      <w:lvlJc w:val="left"/>
+      <w:pPr>
+        <w:ind w:left="1080" w:hanging="360"/>
+      </w:pPr>
+    </w:lvl>
+    <w:lvl w:ilvl="1" w:tplc="04090019" w:tentative="1">
+      <w:start w:val="1"/>
+      <w:numFmt w:val="lowerLetter"/>
+      <w:lvlText w:val="%2."/>
+      <w:lvlJc w:val="left"/>
+      <w:pPr>
+        <w:ind w:left="1800" w:hanging="360"/>
+      </w:pPr>
+    </w:lvl>
+    <w:lvl w:ilvl="2" w:tplc="0409001B" w:tentative="1">
+      <w:start w:val="1"/>
+      <w:numFmt w:val="lowerRoman"/>
+      <w:lvlText w:val="%3."/>
+      <w:lvlJc w:val="right"/>
+      <w:pPr>
+        <w:ind w:left="2520" w:hanging="180"/>
+      </w:pPr>
+    </w:lvl>
+    <w:lvl w:ilvl="3" w:tplc="0409000F" w:tentative="1">
+      <w:start w:val="1"/>
+      <w:numFmt w:val="decimal"/>
+      <w:lvlText w:val="%4."/>
+      <w:lvlJc w:val="left"/>
+      <w:pPr>
+        <w:ind w:left="3240" w:hanging="360"/>
+      </w:pPr>
+    </w:lvl>
+    <w:lvl w:ilvl="4" w:tplc="04090019" w:tentative="1">
+      <w:start w:val="1"/>
+      <w:numFmt w:val="lowerLetter"/>
+      <w:lvlText w:val="%5."/>
+      <w:lvlJc w:val="left"/>
+      <w:pPr>
+        <w:ind w:left="3960" w:hanging="360"/>
+      </w:pPr>
+    </w:lvl>
+    <w:lvl w:ilvl="5" w:tplc="0409001B" w:tentative="1">
+      <w:start w:val="1"/>
+      <w:numFmt w:val="lowerRoman"/>
+      <w:lvlText w:val="%6."/>
+      <w:lvlJc w:val="right"/>
+      <w:pPr>
+        <w:ind w:left="4680" w:hanging="180"/>
+      </w:pPr>
+    </w:lvl>
+    <w:lvl w:ilvl="6" w:tplc="0409000F" w:tentative="1">
+      <w:start w:val="1"/>
+      <w:numFmt w:val="decimal"/>
+      <w:lvlText w:val="%7."/>
+      <w:lvlJc w:val="left"/>
+      <w:pPr>
+        <w:ind w:left="5400" w:hanging="360"/>
+      </w:pPr>
+    </w:lvl>
+    <w:lvl w:ilvl="7" w:tplc="04090019" w:tentative="1">
+      <w:start w:val="1"/>
+      <w:numFmt w:val="lowerLetter"/>
+      <w:lvlText w:val="%8."/>
+      <w:lvlJc w:val="left"/>
+      <w:pPr>
+        <w:ind w:left="6120" w:hanging="360"/>
+      </w:pPr>
+    </w:lvl>
+    <w:lvl w:ilvl="8" w:tplc="0409001B" w:tentative="1">
+      <w:start w:val="1"/>
+      <w:numFmt w:val="lowerRoman"/>
+      <w:lvlText w:val="%9."/>
+      <w:lvlJc w:val="right"/>
+      <w:pPr>
+        <w:ind w:left="6840" w:hanging="180"/>
+      </w:pPr>
+    </w:lvl>
+  </w:abstractNum>
+  <w:abstractNum w:abstractNumId="9" w15:restartNumberingAfterBreak="0">
+    <w:nsid w:val="6A51010D"/>
+    <w:multiLevelType w:val="hybridMultilevel"/>
+    <w:tmpl w:val="E946A294"/>
+    <w:lvl w:ilvl="0" w:tplc="0409000F">
+      <w:start w:val="1"/>
+      <w:numFmt w:val="decimal"/>
+      <w:lvlText w:val="%1."/>
+      <w:lvlJc w:val="left"/>
+      <w:pPr>
+        <w:ind w:left="720" w:hanging="360"/>
+      </w:pPr>
+    </w:lvl>
+    <w:lvl w:ilvl="1" w:tplc="04090019" w:tentative="1">
+      <w:start w:val="1"/>
+      <w:numFmt w:val="lowerLetter"/>
+      <w:lvlText w:val="%2."/>
+      <w:lvlJc w:val="left"/>
+      <w:pPr>
+        <w:ind w:left="1440" w:hanging="360"/>
+      </w:pPr>
+    </w:lvl>
+    <w:lvl w:ilvl="2" w:tplc="0409001B" w:tentative="1">
+      <w:start w:val="1"/>
+      <w:numFmt w:val="lowerRoman"/>
+      <w:lvlText w:val="%3."/>
+      <w:lvlJc w:val="right"/>
+      <w:pPr>
+        <w:ind w:left="2160" w:hanging="180"/>
+      </w:pPr>
+    </w:lvl>
+    <w:lvl w:ilvl="3" w:tplc="0409000F" w:tentative="1">
+      <w:start w:val="1"/>
+      <w:numFmt w:val="decimal"/>
+      <w:lvlText w:val="%4."/>
+      <w:lvlJc w:val="left"/>
+      <w:pPr>
+        <w:ind w:left="2880" w:hanging="360"/>
+      </w:pPr>
+    </w:lvl>
+    <w:lvl w:ilvl="4" w:tplc="04090019" w:tentative="1">
+      <w:start w:val="1"/>
+      <w:numFmt w:val="lowerLetter"/>
+      <w:lvlText w:val="%5."/>
+      <w:lvlJc w:val="left"/>
+      <w:pPr>
+        <w:ind w:left="3600" w:hanging="360"/>
+      </w:pPr>
+    </w:lvl>
+    <w:lvl w:ilvl="5" w:tplc="0409001B" w:tentative="1">
+      <w:start w:val="1"/>
+      <w:numFmt w:val="lowerRoman"/>
+      <w:lvlText w:val="%6."/>
+      <w:lvlJc w:val="right"/>
+      <w:pPr>
+        <w:ind w:left="4320" w:hanging="180"/>
+      </w:pPr>
+    </w:lvl>
+    <w:lvl w:ilvl="6" w:tplc="0409000F" w:tentative="1">
+      <w:start w:val="1"/>
+      <w:numFmt w:val="decimal"/>
+      <w:lvlText w:val="%7."/>
+      <w:lvlJc w:val="left"/>
+      <w:pPr>
+        <w:ind w:left="5040" w:hanging="360"/>
+      </w:pPr>
+    </w:lvl>
+    <w:lvl w:ilvl="7" w:tplc="04090019" w:tentative="1">
+      <w:start w:val="1"/>
+      <w:numFmt w:val="lowerLetter"/>
+      <w:lvlText w:val="%8."/>
+      <w:lvlJc w:val="left"/>
+      <w:pPr>
+        <w:ind w:left="5760" w:hanging="360"/>
+      </w:pPr>
+    </w:lvl>
+    <w:lvl w:ilvl="8" w:tplc="0409001B" w:tentative="1">
+      <w:start w:val="1"/>
+      <w:numFmt w:val="lowerRoman"/>
+      <w:lvlText w:val="%9."/>
+      <w:lvlJc w:val="right"/>
+      <w:pPr>
+        <w:ind w:left="6480" w:hanging="180"/>
+      </w:pPr>
+    </w:lvl>
+  </w:abstractNum>
   <w:num w:numId="1">
+    <w:abstractNumId w:val="2"/>
+  </w:num>
+  <w:num w:numId="2">
+    <w:abstractNumId w:val="6"/>
+  </w:num>
+  <w:num w:numId="3">
+    <w:abstractNumId w:val="4"/>
+  </w:num>
+  <w:num w:numId="4">
+    <w:abstractNumId w:val="9"/>
+  </w:num>
+  <w:num w:numId="5">
+    <w:abstractNumId w:val="1"/>
+  </w:num>
+  <w:num w:numId="6">
     <w:abstractNumId w:val="0"/>
   </w:num>
-  <w:num w:numId="2">
-    <w:abstractNumId w:val="2"/>
+  <w:num w:numId="7">
+    <w:abstractNumId w:val="3"/>
   </w:num>
-  <w:num w:numId="3">
-    <w:abstractNumId w:val="1"/>
+  <w:num w:numId="8">
+    <w:abstractNumId w:val="5"/>
   </w:num>
-  <w:num w:numId="4">
-    <w:abstractNumId w:val="3"/>
+  <w:num w:numId="9">
+    <w:abstractNumId w:val="8"/>
+  </w:num>
+  <w:num w:numId="10">
+    <w:abstractNumId w:val="7"/>
   </w:num>
 </w:numbering>
 </file>
 
 <file path=word/styles.xml><?xml version="1.0" encoding="utf-8"?>
-<w:styles xmlns:mc="http://schemas.openxmlformats.org/markup-compatibility/2006" xmlns:r="http://schemas.openxmlformats.org/officeDocument/2006/relationships" xmlns:w="http://schemas.openxmlformats.org/wordprocessingml/2006/main" xmlns:w14="http://schemas.microsoft.com/office/word/2010/wordml" xmlns:w15="http://schemas.microsoft.com/office/word/2012/wordml" xmlns:w16se="http://schemas.microsoft.com/office/word/2015/wordml/symex" mc:Ignorable="w14 w15 w16se">
+<w:styles xmlns:mc="http://schemas.openxmlformats.org/markup-compatibility/2006" xmlns:r="http://schemas.openxmlformats.org/officeDocument/2006/relationships" xmlns:w="http://schemas.openxmlformats.org/wordprocessingml/2006/main" xmlns:w14="http://schemas.microsoft.com/office/word/2010/wordml" xmlns:w15="http://schemas.microsoft.com/office/word/2012/wordml" xmlns:w16cid="http://schemas.microsoft.com/office/word/2016/wordml/cid" xmlns:w16se="http://schemas.microsoft.com/office/word/2015/wordml/symex" mc:Ignorable="w14 w15 w16se w16cid">
   <w:docDefaults>
     <w:rPrDefault>
       <w:rPr>
@@ -1250,7 +5242,7 @@
       </w:pPr>
     </w:pPrDefault>
   </w:docDefaults>
-  <w:latentStyles w:defLockedState="0" w:defUIPriority="99" w:defSemiHidden="0" w:defUnhideWhenUsed="0" w:defQFormat="0" w:count="371">
+  <w:latentStyles w:defLockedState="0" w:defUIPriority="99" w:defSemiHidden="0" w:defUnhideWhenUsed="0" w:defQFormat="0" w:count="375">
     <w:lsdException w:name="Normal" w:uiPriority="0" w:qFormat="1"/>
     <w:lsdException w:name="heading 1" w:uiPriority="9" w:qFormat="1"/>
     <w:lsdException w:name="heading 2" w:semiHidden="1" w:uiPriority="9" w:unhideWhenUsed="1" w:qFormat="1"/>
@@ -1356,7 +5348,6 @@
     <w:lsdException w:name="HTML Sample" w:semiHidden="1" w:unhideWhenUsed="1"/>
     <w:lsdException w:name="HTML Typewriter" w:semiHidden="1" w:unhideWhenUsed="1"/>
     <w:lsdException w:name="HTML Variable" w:semiHidden="1" w:unhideWhenUsed="1"/>
-    <w:lsdException w:name="Normal Table" w:semiHidden="1" w:unhideWhenUsed="1"/>
     <w:lsdException w:name="annotation subject" w:semiHidden="1" w:unhideWhenUsed="1"/>
     <w:lsdException w:name="No List" w:semiHidden="1" w:unhideWhenUsed="1"/>
     <w:lsdException w:name="Outline List 1" w:semiHidden="1" w:unhideWhenUsed="1"/>
@@ -1400,10 +5391,8 @@
     <w:lsdException w:name="Table Elegant" w:semiHidden="1" w:unhideWhenUsed="1"/>
     <w:lsdException w:name="Table Professional" w:semiHidden="1" w:unhideWhenUsed="1"/>
     <w:lsdException w:name="Table Subtle 1" w:semiHidden="1" w:unhideWhenUsed="1"/>
-    <w:lsdException w:name="Table Subtle 2" w:semiHidden="1" w:unhideWhenUsed="1"/>
     <w:lsdException w:name="Table Web 1" w:semiHidden="1" w:unhideWhenUsed="1"/>
     <w:lsdException w:name="Table Web 2" w:semiHidden="1" w:unhideWhenUsed="1"/>
-    <w:lsdException w:name="Table Web 3" w:semiHidden="1" w:unhideWhenUsed="1"/>
     <w:lsdException w:name="Balloon Text" w:semiHidden="1" w:unhideWhenUsed="1"/>
     <w:lsdException w:name="Table Grid" w:uiPriority="39"/>
     <w:lsdException w:name="Table Theme" w:semiHidden="1" w:unhideWhenUsed="1"/>
@@ -1622,6 +5611,10 @@
     <w:lsdException w:name="List Table 5 Dark Accent 6" w:uiPriority="50"/>
     <w:lsdException w:name="List Table 6 Colorful Accent 6" w:uiPriority="51"/>
     <w:lsdException w:name="List Table 7 Colorful Accent 6" w:uiPriority="52"/>
+    <w:lsdException w:name="Mention" w:semiHidden="1" w:unhideWhenUsed="1"/>
+    <w:lsdException w:name="Smart Hyperlink" w:semiHidden="1" w:unhideWhenUsed="1"/>
+    <w:lsdException w:name="Hashtag" w:semiHidden="1" w:unhideWhenUsed="1"/>
+    <w:lsdException w:name="Unresolved Mention" w:semiHidden="1" w:unhideWhenUsed="1"/>
   </w:latentStyles>
   <w:style w:type="paragraph" w:default="1" w:styleId="Normal">
     <w:name w:val="Normal"/>
@@ -1630,7 +5623,6 @@
   <w:style w:type="character" w:default="1" w:styleId="DefaultParagraphFont">
     <w:name w:val="Default Paragraph Font"/>
     <w:uiPriority w:val="1"/>
-    <w:semiHidden/>
     <w:unhideWhenUsed/>
   </w:style>
   <w:style w:type="table" w:default="1" w:styleId="TableNormal">

</xml_diff>